<commit_message>
log-in & DB change
this is a big change in DB.   Instructions in functionalities.doc
</commit_message>
<xml_diff>
--- a/functionalities/Functionalities-V2.docx
+++ b/functionalities/Functionalities-V2.docx
@@ -322,6 +322,823 @@
         <w:spacing w:after="0" w:line="240" w:lineRule="auto"/>
         <w:jc w:val="both"/>
         <w:rPr>
+          <w:ins w:id="15" w:author="Damoni" w:date="2013-08-22T08:52:00Z"/>
+          <w:rFonts w:ascii="Times New Roman" w:hAnsi="Times New Roman" w:cs="Times New Roman"/>
+          <w:sz w:val="24"/>
+          <w:szCs w:val="24"/>
+          <w:lang w:val="en-GB"/>
+        </w:rPr>
+      </w:pPr>
+    </w:p>
+    <w:p>
+      <w:pPr>
+        <w:pStyle w:val="ListParagraph"/>
+        <w:spacing w:after="0" w:line="240" w:lineRule="auto"/>
+        <w:jc w:val="both"/>
+        <w:rPr>
+          <w:ins w:id="16" w:author="Damoni" w:date="2013-08-22T10:41:00Z"/>
+          <w:rFonts w:ascii="Times New Roman" w:hAnsi="Times New Roman" w:cs="Times New Roman"/>
+          <w:sz w:val="24"/>
+          <w:szCs w:val="24"/>
+          <w:lang w:val="en-GB"/>
+        </w:rPr>
+      </w:pPr>
+      <w:commentRangeStart w:id="17"/>
+      <w:ins w:id="18" w:author="Damoni" w:date="2013-08-22T08:52:00Z">
+        <w:r>
+          <w:rPr>
+            <w:rFonts w:ascii="Times New Roman" w:hAnsi="Times New Roman" w:cs="Times New Roman"/>
+            <w:sz w:val="24"/>
+            <w:szCs w:val="24"/>
+            <w:lang w:val="en-GB"/>
+          </w:rPr>
+          <w:t xml:space="preserve">The procedure for importing from LUPMIS </w:t>
+        </w:r>
+      </w:ins>
+      <w:ins w:id="19" w:author="Damoni" w:date="2013-08-22T08:53:00Z">
+        <w:r>
+          <w:rPr>
+            <w:rFonts w:ascii="Times New Roman" w:hAnsi="Times New Roman" w:cs="Times New Roman"/>
+            <w:sz w:val="24"/>
+            <w:szCs w:val="24"/>
+            <w:lang w:val="en-GB"/>
+          </w:rPr>
+          <w:t>DB</w:t>
+        </w:r>
+      </w:ins>
+      <w:ins w:id="20" w:author="Damoni" w:date="2013-08-22T10:41:00Z">
+        <w:r>
+          <w:rPr>
+            <w:rFonts w:ascii="Times New Roman" w:hAnsi="Times New Roman" w:cs="Times New Roman"/>
+            <w:sz w:val="24"/>
+            <w:szCs w:val="24"/>
+            <w:lang w:val="en-GB"/>
+          </w:rPr>
+          <w:t xml:space="preserve"> content of </w:t>
+        </w:r>
+      </w:ins>
+      <w:ins w:id="21" w:author="Damoni" w:date="2013-08-22T08:53:00Z">
+        <w:r>
+          <w:rPr>
+            <w:rFonts w:ascii="Times New Roman" w:hAnsi="Times New Roman" w:cs="Times New Roman"/>
+            <w:sz w:val="24"/>
+            <w:szCs w:val="24"/>
+            <w:lang w:val="en-GB"/>
+          </w:rPr>
+          <w:t xml:space="preserve">tables business and property </w:t>
+        </w:r>
+      </w:ins>
+      <w:ins w:id="22" w:author="Damoni" w:date="2013-08-22T08:52:00Z">
+        <w:r>
+          <w:rPr>
+            <w:rFonts w:ascii="Times New Roman" w:hAnsi="Times New Roman" w:cs="Times New Roman"/>
+            <w:sz w:val="24"/>
+            <w:szCs w:val="24"/>
+            <w:lang w:val="en-GB"/>
+          </w:rPr>
+          <w:t>to REVENUE DB</w:t>
+        </w:r>
+      </w:ins>
+      <w:commentRangeEnd w:id="17"/>
+      <w:ins w:id="23" w:author="Damoni" w:date="2013-08-22T08:56:00Z">
+        <w:r>
+          <w:rPr>
+            <w:rStyle w:val="CommentReference"/>
+          </w:rPr>
+          <w:commentReference w:id="17"/>
+        </w:r>
+      </w:ins>
+      <w:ins w:id="24" w:author="Damoni" w:date="2013-08-22T08:52:00Z">
+        <w:r>
+          <w:rPr>
+            <w:rFonts w:ascii="Times New Roman" w:hAnsi="Times New Roman" w:cs="Times New Roman"/>
+            <w:sz w:val="24"/>
+            <w:szCs w:val="24"/>
+            <w:lang w:val="en-GB"/>
+          </w:rPr>
+          <w:t>:</w:t>
+        </w:r>
+      </w:ins>
+    </w:p>
+    <w:p>
+      <w:pPr>
+        <w:pStyle w:val="ListParagraph"/>
+        <w:numPr>
+          <w:ilvl w:val="0"/>
+          <w:numId w:val="3"/>
+        </w:numPr>
+        <w:spacing w:after="0" w:line="240" w:lineRule="auto"/>
+        <w:jc w:val="both"/>
+        <w:rPr>
+          <w:ins w:id="25" w:author="Damoni" w:date="2013-08-22T08:52:00Z"/>
+          <w:rFonts w:ascii="Times New Roman" w:hAnsi="Times New Roman" w:cs="Times New Roman"/>
+          <w:sz w:val="24"/>
+          <w:szCs w:val="24"/>
+          <w:lang w:val="en-GB"/>
+        </w:rPr>
+      </w:pPr>
+      <w:ins w:id="26" w:author="Damoni" w:date="2013-08-22T10:41:00Z">
+        <w:r>
+          <w:rPr>
+            <w:rFonts w:ascii="Times New Roman" w:hAnsi="Times New Roman" w:cs="Times New Roman"/>
+            <w:sz w:val="24"/>
+            <w:szCs w:val="24"/>
+            <w:lang w:val="en-GB"/>
+          </w:rPr>
+          <w:t xml:space="preserve">Back up your current LUPMIS or create another copy of LUPMIS in your </w:t>
+        </w:r>
+        <w:proofErr w:type="spellStart"/>
+        <w:r>
+          <w:rPr>
+            <w:rFonts w:ascii="Times New Roman" w:hAnsi="Times New Roman" w:cs="Times New Roman"/>
+            <w:sz w:val="24"/>
+            <w:szCs w:val="24"/>
+            <w:lang w:val="en-GB"/>
+          </w:rPr>
+          <w:t>phpMyAdmin</w:t>
+        </w:r>
+        <w:proofErr w:type="spellEnd"/>
+        <w:r>
+          <w:rPr>
+            <w:rFonts w:ascii="Times New Roman" w:hAnsi="Times New Roman" w:cs="Times New Roman"/>
+            <w:sz w:val="24"/>
+            <w:szCs w:val="24"/>
+            <w:lang w:val="en-GB"/>
+          </w:rPr>
+          <w:t xml:space="preserve"> environment.</w:t>
+        </w:r>
+      </w:ins>
+    </w:p>
+    <w:p>
+      <w:pPr>
+        <w:pStyle w:val="ListParagraph"/>
+        <w:numPr>
+          <w:ilvl w:val="0"/>
+          <w:numId w:val="3"/>
+        </w:numPr>
+        <w:spacing w:after="0" w:line="240" w:lineRule="auto"/>
+        <w:jc w:val="both"/>
+        <w:rPr>
+          <w:ins w:id="27" w:author="Damoni" w:date="2013-08-22T11:01:00Z"/>
+          <w:rFonts w:ascii="Times New Roman" w:hAnsi="Times New Roman" w:cs="Times New Roman"/>
+          <w:sz w:val="24"/>
+          <w:szCs w:val="24"/>
+          <w:lang w:val="en-GB"/>
+        </w:rPr>
+      </w:pPr>
+      <w:ins w:id="28" w:author="Damoni" w:date="2013-08-22T10:07:00Z">
+        <w:r>
+          <w:rPr>
+            <w:rFonts w:ascii="Times New Roman" w:hAnsi="Times New Roman" w:cs="Times New Roman"/>
+            <w:sz w:val="24"/>
+            <w:szCs w:val="24"/>
+            <w:lang w:val="en-GB"/>
+          </w:rPr>
+          <w:t xml:space="preserve">Use the </w:t>
+        </w:r>
+      </w:ins>
+      <w:ins w:id="29" w:author="Damoni" w:date="2013-08-22T10:08:00Z">
+        <w:r>
+          <w:rPr>
+            <w:rFonts w:ascii="Times New Roman" w:hAnsi="Times New Roman" w:cs="Times New Roman"/>
+            <w:sz w:val="24"/>
+            <w:szCs w:val="24"/>
+            <w:lang w:val="en-GB"/>
+          </w:rPr>
+          <w:t xml:space="preserve">file </w:t>
+        </w:r>
+      </w:ins>
+      <w:ins w:id="30" w:author="Damoni" w:date="2013-08-22T10:07:00Z">
+        <w:r>
+          <w:rPr>
+            <w:rFonts w:ascii="Times New Roman" w:hAnsi="Times New Roman" w:cs="Times New Roman"/>
+            <w:sz w:val="24"/>
+            <w:szCs w:val="24"/>
+            <w:lang w:val="en-GB"/>
+          </w:rPr>
+          <w:t>revenue</w:t>
+        </w:r>
+      </w:ins>
+      <w:ins w:id="31" w:author="Damoni" w:date="2013-08-22T10:08:00Z">
+        <w:r>
+          <w:rPr>
+            <w:rFonts w:ascii="Times New Roman" w:hAnsi="Times New Roman" w:cs="Times New Roman"/>
+            <w:sz w:val="24"/>
+            <w:szCs w:val="24"/>
+            <w:lang w:val="en-GB"/>
+          </w:rPr>
+          <w:t>_</w:t>
+        </w:r>
+      </w:ins>
+      <w:ins w:id="32" w:author="Damoni" w:date="2013-08-22T10:07:00Z">
+        <w:r>
+          <w:rPr>
+            <w:rFonts w:ascii="Times New Roman" w:hAnsi="Times New Roman" w:cs="Times New Roman"/>
+            <w:sz w:val="24"/>
+            <w:szCs w:val="24"/>
+            <w:lang w:val="en-GB"/>
+          </w:rPr>
+          <w:t>20130822_2</w:t>
+        </w:r>
+      </w:ins>
+      <w:ins w:id="33" w:author="Damoni" w:date="2013-08-22T10:08:00Z">
+        <w:r>
+          <w:rPr>
+            <w:rFonts w:ascii="Times New Roman" w:hAnsi="Times New Roman" w:cs="Times New Roman"/>
+            <w:sz w:val="24"/>
+            <w:szCs w:val="24"/>
+            <w:lang w:val="en-GB"/>
+          </w:rPr>
+          <w:t xml:space="preserve">.sql and run it on LUPMIS DB.   It will </w:t>
+        </w:r>
+      </w:ins>
+      <w:ins w:id="34" w:author="Damoni" w:date="2013-08-22T10:07:00Z">
+        <w:r>
+          <w:rPr>
+            <w:rFonts w:ascii="Times New Roman" w:hAnsi="Times New Roman" w:cs="Times New Roman"/>
+            <w:sz w:val="24"/>
+            <w:szCs w:val="24"/>
+            <w:lang w:val="en-GB"/>
+          </w:rPr>
+          <w:t>modify the property and business tables</w:t>
+        </w:r>
+      </w:ins>
+      <w:ins w:id="35" w:author="Damoni" w:date="2013-08-22T10:08:00Z">
+        <w:r>
+          <w:rPr>
+            <w:rFonts w:ascii="Times New Roman" w:hAnsi="Times New Roman" w:cs="Times New Roman"/>
+            <w:sz w:val="24"/>
+            <w:szCs w:val="24"/>
+            <w:lang w:val="en-GB"/>
+          </w:rPr>
+          <w:t xml:space="preserve"> and add other tables</w:t>
+        </w:r>
+      </w:ins>
+    </w:p>
+    <w:p>
+      <w:pPr>
+        <w:spacing w:after="0" w:line="240" w:lineRule="auto"/>
+        <w:jc w:val="both"/>
+        <w:rPr>
+          <w:ins w:id="36" w:author="Damoni" w:date="2013-08-22T10:08:00Z"/>
+          <w:rFonts w:ascii="Times New Roman" w:hAnsi="Times New Roman" w:cs="Times New Roman"/>
+          <w:sz w:val="24"/>
+          <w:szCs w:val="24"/>
+          <w:lang w:val="en-GB"/>
+        </w:rPr>
+      </w:pPr>
+      <w:bookmarkStart w:id="37" w:name="_GoBack"/>
+      <w:ins w:id="38" w:author="Damoni" w:date="2013-08-22T11:02:00Z">
+        <w:r>
+          <w:rPr>
+            <w:rFonts w:ascii="Times New Roman" w:hAnsi="Times New Roman" w:cs="Times New Roman"/>
+            <w:sz w:val="24"/>
+            <w:szCs w:val="24"/>
+            <w:lang w:val="en-GB"/>
+          </w:rPr>
+          <w:t>(</w:t>
+        </w:r>
+        <w:proofErr w:type="gramStart"/>
+        <w:r>
+          <w:rPr>
+            <w:rFonts w:ascii="Times New Roman" w:hAnsi="Times New Roman" w:cs="Times New Roman"/>
+            <w:sz w:val="24"/>
+            <w:szCs w:val="24"/>
+            <w:lang w:val="en-GB"/>
+          </w:rPr>
+          <w:t>explanation</w:t>
+        </w:r>
+        <w:proofErr w:type="gramEnd"/>
+        <w:r>
+          <w:rPr>
+            <w:rFonts w:ascii="Times New Roman" w:hAnsi="Times New Roman" w:cs="Times New Roman"/>
+            <w:sz w:val="24"/>
+            <w:szCs w:val="24"/>
+            <w:lang w:val="en-GB"/>
+          </w:rPr>
+          <w:t xml:space="preserve">: additionally to the structure, the SQL has </w:t>
+        </w:r>
+        <w:proofErr w:type="spellStart"/>
+        <w:r>
+          <w:rPr>
+            <w:rFonts w:ascii="Times New Roman" w:hAnsi="Times New Roman" w:cs="Times New Roman"/>
+            <w:sz w:val="24"/>
+            <w:szCs w:val="24"/>
+            <w:lang w:val="en-GB"/>
+          </w:rPr>
+          <w:t>usr_users</w:t>
+        </w:r>
+        <w:proofErr w:type="spellEnd"/>
+        <w:r>
+          <w:rPr>
+            <w:rFonts w:ascii="Times New Roman" w:hAnsi="Times New Roman" w:cs="Times New Roman"/>
+            <w:sz w:val="24"/>
+            <w:szCs w:val="24"/>
+            <w:lang w:val="en-GB"/>
+          </w:rPr>
+          <w:t xml:space="preserve"> table </w:t>
+        </w:r>
+        <w:r>
+          <w:rPr>
+            <w:rFonts w:ascii="Times New Roman" w:hAnsi="Times New Roman" w:cs="Times New Roman"/>
+            <w:sz w:val="24"/>
+            <w:szCs w:val="24"/>
+            <w:lang w:val="en-GB"/>
+          </w:rPr>
+          <w:t xml:space="preserve"> populated with three values)</w:t>
+        </w:r>
+      </w:ins>
+    </w:p>
+    <w:bookmarkEnd w:id="37"/>
+    <w:p>
+      <w:pPr>
+        <w:pStyle w:val="ListParagraph"/>
+        <w:numPr>
+          <w:ilvl w:val="0"/>
+          <w:numId w:val="3"/>
+        </w:numPr>
+        <w:spacing w:after="0" w:line="240" w:lineRule="auto"/>
+        <w:jc w:val="both"/>
+        <w:rPr>
+          <w:ins w:id="39" w:author="Damoni" w:date="2013-08-22T10:43:00Z"/>
+          <w:rFonts w:ascii="Times New Roman" w:hAnsi="Times New Roman" w:cs="Times New Roman"/>
+          <w:sz w:val="24"/>
+          <w:szCs w:val="24"/>
+          <w:lang w:val="en-GB"/>
+        </w:rPr>
+      </w:pPr>
+      <w:ins w:id="40" w:author="Damoni" w:date="2013-08-22T10:09:00Z">
+        <w:r>
+          <w:rPr>
+            <w:rFonts w:ascii="Times New Roman" w:hAnsi="Times New Roman" w:cs="Times New Roman"/>
+            <w:sz w:val="24"/>
+            <w:szCs w:val="24"/>
+            <w:lang w:val="en-GB"/>
+          </w:rPr>
+          <w:t>Rename the LUPMIS DB to REVENUE DB (have LUPMIS selected then from the tab chose Operations -&gt; Rename database to</w:t>
+        </w:r>
+      </w:ins>
+      <w:ins w:id="41" w:author="Damoni" w:date="2013-08-22T10:10:00Z">
+        <w:r>
+          <w:rPr>
+            <w:rFonts w:ascii="Times New Roman" w:hAnsi="Times New Roman" w:cs="Times New Roman"/>
+            <w:sz w:val="24"/>
+            <w:szCs w:val="24"/>
+            <w:lang w:val="en-GB"/>
+          </w:rPr>
+          <w:t>, fill it with the REVENUE and click GO.</w:t>
+        </w:r>
+      </w:ins>
+      <w:ins w:id="42" w:author="Damoni" w:date="2013-08-22T10:09:00Z">
+        <w:r>
+          <w:rPr>
+            <w:rFonts w:ascii="Times New Roman" w:hAnsi="Times New Roman" w:cs="Times New Roman"/>
+            <w:sz w:val="24"/>
+            <w:szCs w:val="24"/>
+            <w:lang w:val="en-GB"/>
+          </w:rPr>
+          <w:t>)</w:t>
+        </w:r>
+      </w:ins>
+    </w:p>
+    <w:p>
+      <w:pPr>
+        <w:spacing w:after="0" w:line="240" w:lineRule="auto"/>
+        <w:jc w:val="both"/>
+        <w:rPr>
+          <w:ins w:id="43" w:author="Damoni" w:date="2013-08-22T10:48:00Z"/>
+          <w:rFonts w:ascii="Times New Roman" w:hAnsi="Times New Roman" w:cs="Times New Roman"/>
+          <w:sz w:val="24"/>
+          <w:szCs w:val="24"/>
+          <w:lang w:val="en-GB"/>
+        </w:rPr>
+      </w:pPr>
+      <w:ins w:id="44" w:author="Damoni" w:date="2013-08-22T11:01:00Z">
+        <w:r>
+          <w:rPr>
+            <w:rFonts w:ascii="Times New Roman" w:hAnsi="Times New Roman" w:cs="Times New Roman"/>
+            <w:sz w:val="24"/>
+            <w:szCs w:val="24"/>
+            <w:lang w:val="en-GB"/>
+          </w:rPr>
+          <w:t xml:space="preserve"> </w:t>
+        </w:r>
+      </w:ins>
+      <w:ins w:id="45" w:author="Damoni" w:date="2013-08-22T10:47:00Z">
+        <w:r>
+          <w:rPr>
+            <w:rFonts w:ascii="Times New Roman" w:hAnsi="Times New Roman" w:cs="Times New Roman"/>
+            <w:sz w:val="24"/>
+            <w:szCs w:val="24"/>
+            <w:lang w:val="en-GB"/>
+          </w:rPr>
+          <w:t>(</w:t>
+        </w:r>
+        <w:proofErr w:type="gramStart"/>
+        <w:r>
+          <w:rPr>
+            <w:rFonts w:ascii="Times New Roman" w:hAnsi="Times New Roman" w:cs="Times New Roman"/>
+            <w:sz w:val="24"/>
+            <w:szCs w:val="24"/>
+            <w:lang w:val="en-GB"/>
+          </w:rPr>
+          <w:t>explanation</w:t>
+        </w:r>
+        <w:proofErr w:type="gramEnd"/>
+        <w:r>
+          <w:rPr>
+            <w:rFonts w:ascii="Times New Roman" w:hAnsi="Times New Roman" w:cs="Times New Roman"/>
+            <w:sz w:val="24"/>
+            <w:szCs w:val="24"/>
+            <w:lang w:val="en-GB"/>
+          </w:rPr>
+          <w:t xml:space="preserve">:   Password, admin password and master password are </w:t>
+        </w:r>
+      </w:ins>
+      <w:ins w:id="46" w:author="Damoni" w:date="2013-08-22T10:48:00Z">
+        <w:r>
+          <w:rPr>
+            <w:rFonts w:ascii="Times New Roman" w:hAnsi="Times New Roman" w:cs="Times New Roman"/>
+            <w:sz w:val="24"/>
+            <w:szCs w:val="24"/>
+            <w:lang w:val="en-GB"/>
+          </w:rPr>
+          <w:t>encrypted</w:t>
+        </w:r>
+      </w:ins>
+      <w:ins w:id="47" w:author="Damoni" w:date="2013-08-22T10:47:00Z">
+        <w:r>
+          <w:rPr>
+            <w:rFonts w:ascii="Times New Roman" w:hAnsi="Times New Roman" w:cs="Times New Roman"/>
+            <w:sz w:val="24"/>
+            <w:szCs w:val="24"/>
+            <w:lang w:val="en-GB"/>
+          </w:rPr>
+          <w:t xml:space="preserve"> with md5 function, so that any hacking </w:t>
+        </w:r>
+      </w:ins>
+      <w:ins w:id="48" w:author="Damoni" w:date="2013-08-22T10:48:00Z">
+        <w:r>
+          <w:rPr>
+            <w:rFonts w:ascii="Times New Roman" w:hAnsi="Times New Roman" w:cs="Times New Roman"/>
+            <w:sz w:val="24"/>
+            <w:szCs w:val="24"/>
+            <w:lang w:val="en-GB"/>
+          </w:rPr>
+          <w:t xml:space="preserve">into the DB </w:t>
+        </w:r>
+      </w:ins>
+      <w:ins w:id="49" w:author="Damoni" w:date="2013-08-22T10:47:00Z">
+        <w:r>
+          <w:rPr>
+            <w:rFonts w:ascii="Times New Roman" w:hAnsi="Times New Roman" w:cs="Times New Roman"/>
+            <w:sz w:val="24"/>
+            <w:szCs w:val="24"/>
+            <w:lang w:val="en-GB"/>
+          </w:rPr>
+          <w:t>will not be able to see the values)</w:t>
+        </w:r>
+      </w:ins>
+    </w:p>
+    <w:p>
+      <w:pPr>
+        <w:spacing w:after="0" w:line="240" w:lineRule="auto"/>
+        <w:jc w:val="both"/>
+        <w:rPr>
+          <w:ins w:id="50" w:author="Damoni" w:date="2013-08-22T10:11:00Z"/>
+          <w:rFonts w:ascii="Times New Roman" w:hAnsi="Times New Roman" w:cs="Times New Roman"/>
+          <w:sz w:val="24"/>
+          <w:szCs w:val="24"/>
+          <w:lang w:val="en-GB"/>
+        </w:rPr>
+      </w:pPr>
+    </w:p>
+    <w:p>
+      <w:pPr>
+        <w:pStyle w:val="ListParagraph"/>
+        <w:numPr>
+          <w:ilvl w:val="0"/>
+          <w:numId w:val="3"/>
+        </w:numPr>
+        <w:spacing w:after="0" w:line="240" w:lineRule="auto"/>
+        <w:jc w:val="both"/>
+        <w:rPr>
+          <w:ins w:id="51" w:author="Damoni" w:date="2013-08-22T10:22:00Z"/>
+          <w:rFonts w:ascii="Times New Roman" w:hAnsi="Times New Roman" w:cs="Times New Roman"/>
+          <w:sz w:val="24"/>
+          <w:szCs w:val="24"/>
+          <w:lang w:val="en-GB"/>
+        </w:rPr>
+      </w:pPr>
+      <w:ins w:id="52" w:author="Damoni" w:date="2013-08-22T10:11:00Z">
+        <w:r>
+          <w:rPr>
+            <w:rFonts w:ascii="Times New Roman" w:hAnsi="Times New Roman" w:cs="Times New Roman"/>
+            <w:sz w:val="24"/>
+            <w:szCs w:val="24"/>
+            <w:lang w:val="en-GB"/>
+          </w:rPr>
+          <w:t xml:space="preserve">3 columns in property and 3 columns in business need to be changed to NOT NULL, </w:t>
+        </w:r>
+      </w:ins>
+      <w:ins w:id="53" w:author="Damoni" w:date="2013-08-22T10:12:00Z">
+        <w:r>
+          <w:rPr>
+            <w:rFonts w:ascii="Times New Roman" w:hAnsi="Times New Roman" w:cs="Times New Roman"/>
+            <w:sz w:val="24"/>
+            <w:szCs w:val="24"/>
+            <w:lang w:val="en-GB"/>
+          </w:rPr>
+          <w:t>at a later stage (when new data starts coming in)</w:t>
+        </w:r>
+      </w:ins>
+    </w:p>
+    <w:p>
+      <w:pPr>
+        <w:pStyle w:val="ListParagraph"/>
+        <w:numPr>
+          <w:ilvl w:val="0"/>
+          <w:numId w:val="3"/>
+        </w:numPr>
+        <w:spacing w:after="0" w:line="240" w:lineRule="auto"/>
+        <w:jc w:val="both"/>
+        <w:rPr>
+          <w:ins w:id="54" w:author="Damoni" w:date="2013-08-22T10:44:00Z"/>
+          <w:rFonts w:ascii="Times New Roman" w:hAnsi="Times New Roman" w:cs="Times New Roman"/>
+          <w:sz w:val="24"/>
+          <w:szCs w:val="24"/>
+          <w:lang w:val="en-GB"/>
+        </w:rPr>
+      </w:pPr>
+      <w:ins w:id="55" w:author="Damoni" w:date="2013-08-22T10:22:00Z">
+        <w:r>
+          <w:rPr>
+            <w:rFonts w:ascii="Times New Roman" w:hAnsi="Times New Roman" w:cs="Times New Roman"/>
+            <w:sz w:val="24"/>
+            <w:szCs w:val="24"/>
+            <w:lang w:val="en-GB"/>
+          </w:rPr>
+          <w:t xml:space="preserve">Modify the </w:t>
+        </w:r>
+        <w:proofErr w:type="spellStart"/>
+        <w:r>
+          <w:rPr>
+            <w:rFonts w:ascii="Times New Roman" w:hAnsi="Times New Roman" w:cs="Times New Roman"/>
+            <w:sz w:val="24"/>
+            <w:szCs w:val="24"/>
+            <w:lang w:val="en-GB"/>
+          </w:rPr>
+          <w:t>configuration.php</w:t>
+        </w:r>
+        <w:proofErr w:type="spellEnd"/>
+        <w:r>
+          <w:rPr>
+            <w:rFonts w:ascii="Times New Roman" w:hAnsi="Times New Roman" w:cs="Times New Roman"/>
+            <w:sz w:val="24"/>
+            <w:szCs w:val="24"/>
+            <w:lang w:val="en-GB"/>
+          </w:rPr>
+          <w:t xml:space="preserve"> to point to revenue db.</w:t>
+        </w:r>
+      </w:ins>
+    </w:p>
+    <w:p>
+      <w:pPr>
+        <w:pStyle w:val="ListParagraph"/>
+        <w:numPr>
+          <w:ilvl w:val="0"/>
+          <w:numId w:val="3"/>
+        </w:numPr>
+        <w:spacing w:after="0" w:line="240" w:lineRule="auto"/>
+        <w:jc w:val="both"/>
+        <w:rPr>
+          <w:ins w:id="56" w:author="Damoni" w:date="2013-08-22T10:49:00Z"/>
+          <w:rFonts w:ascii="Times New Roman" w:hAnsi="Times New Roman" w:cs="Times New Roman"/>
+          <w:sz w:val="24"/>
+          <w:szCs w:val="24"/>
+          <w:lang w:val="en-GB"/>
+        </w:rPr>
+      </w:pPr>
+      <w:ins w:id="57" w:author="Damoni" w:date="2013-08-22T10:44:00Z">
+        <w:r>
+          <w:rPr>
+            <w:rFonts w:ascii="Times New Roman" w:hAnsi="Times New Roman" w:cs="Times New Roman"/>
+            <w:sz w:val="24"/>
+            <w:szCs w:val="24"/>
+            <w:lang w:val="en-GB"/>
+          </w:rPr>
+          <w:t xml:space="preserve">Try it </w:t>
+        </w:r>
+      </w:ins>
+      <w:ins w:id="58" w:author="Damoni" w:date="2013-08-22T10:45:00Z">
+        <w:r>
+          <w:rPr>
+            <w:rFonts w:ascii="Times New Roman" w:hAnsi="Times New Roman" w:cs="Times New Roman"/>
+            <w:sz w:val="24"/>
+            <w:szCs w:val="24"/>
+            <w:lang w:val="en-GB"/>
+          </w:rPr>
+          <w:t>(</w:t>
+        </w:r>
+        <w:r>
+          <w:rPr>
+            <w:rFonts w:ascii="Times New Roman" w:hAnsi="Times New Roman" w:cs="Times New Roman"/>
+            <w:sz w:val="24"/>
+            <w:szCs w:val="24"/>
+            <w:lang w:val="en-GB"/>
+          </w:rPr>
+          <w:t>http://localhost/lre/index.php</w:t>
+        </w:r>
+        <w:r>
+          <w:rPr>
+            <w:rFonts w:ascii="Times New Roman" w:hAnsi="Times New Roman" w:cs="Times New Roman"/>
+            <w:sz w:val="24"/>
+            <w:szCs w:val="24"/>
+            <w:lang w:val="en-GB"/>
+          </w:rPr>
+          <w:t>)</w:t>
+        </w:r>
+      </w:ins>
+      <w:ins w:id="59" w:author="Damoni" w:date="2013-08-22T10:44:00Z">
+        <w:r>
+          <w:rPr>
+            <w:rFonts w:ascii="Times New Roman" w:hAnsi="Times New Roman" w:cs="Times New Roman"/>
+            <w:sz w:val="24"/>
+            <w:szCs w:val="24"/>
+            <w:lang w:val="en-GB"/>
+          </w:rPr>
+          <w:t xml:space="preserve">:   e.g. </w:t>
+        </w:r>
+        <w:proofErr w:type="spellStart"/>
+        <w:r>
+          <w:rPr>
+            <w:rFonts w:ascii="Times New Roman" w:hAnsi="Times New Roman" w:cs="Times New Roman"/>
+            <w:sz w:val="24"/>
+            <w:szCs w:val="24"/>
+            <w:lang w:val="en-GB"/>
+          </w:rPr>
+          <w:t>arben</w:t>
+        </w:r>
+        <w:proofErr w:type="spellEnd"/>
+        <w:r>
+          <w:rPr>
+            <w:rFonts w:ascii="Times New Roman" w:hAnsi="Times New Roman" w:cs="Times New Roman"/>
+            <w:sz w:val="24"/>
+            <w:szCs w:val="24"/>
+            <w:lang w:val="en-GB"/>
+          </w:rPr>
+          <w:t xml:space="preserve"> / 000000 or </w:t>
+        </w:r>
+        <w:proofErr w:type="spellStart"/>
+        <w:r>
+          <w:rPr>
+            <w:rFonts w:ascii="Times New Roman" w:hAnsi="Times New Roman" w:cs="Times New Roman"/>
+            <w:sz w:val="24"/>
+            <w:szCs w:val="24"/>
+            <w:lang w:val="en-GB"/>
+          </w:rPr>
+          <w:t>arben</w:t>
+        </w:r>
+        <w:proofErr w:type="spellEnd"/>
+        <w:r>
+          <w:rPr>
+            <w:rFonts w:ascii="Times New Roman" w:hAnsi="Times New Roman" w:cs="Times New Roman"/>
+            <w:sz w:val="24"/>
+            <w:szCs w:val="24"/>
+            <w:lang w:val="en-GB"/>
+          </w:rPr>
+          <w:t xml:space="preserve"> / 000001</w:t>
+        </w:r>
+      </w:ins>
+    </w:p>
+    <w:p>
+      <w:pPr>
+        <w:pStyle w:val="ListParagraph"/>
+        <w:numPr>
+          <w:ilvl w:val="0"/>
+          <w:numId w:val="3"/>
+        </w:numPr>
+        <w:spacing w:after="0" w:line="240" w:lineRule="auto"/>
+        <w:jc w:val="both"/>
+        <w:rPr>
+          <w:ins w:id="60" w:author="Damoni" w:date="2013-08-22T08:52:00Z"/>
+          <w:rFonts w:ascii="Times New Roman" w:hAnsi="Times New Roman" w:cs="Times New Roman"/>
+          <w:sz w:val="24"/>
+          <w:szCs w:val="24"/>
+          <w:lang w:val="en-GB"/>
+        </w:rPr>
+      </w:pPr>
+      <w:ins w:id="61" w:author="Damoni" w:date="2013-08-22T10:49:00Z">
+        <w:r>
+          <w:rPr>
+            <w:rFonts w:ascii="Times New Roman" w:hAnsi="Times New Roman" w:cs="Times New Roman"/>
+            <w:sz w:val="24"/>
+            <w:szCs w:val="24"/>
+            <w:lang w:val="en-GB"/>
+          </w:rPr>
+          <w:t xml:space="preserve">Users are </w:t>
+        </w:r>
+        <w:proofErr w:type="spellStart"/>
+        <w:r>
+          <w:rPr>
+            <w:rFonts w:ascii="Times New Roman" w:hAnsi="Times New Roman" w:cs="Times New Roman"/>
+            <w:sz w:val="24"/>
+            <w:szCs w:val="24"/>
+            <w:lang w:val="en-GB"/>
+          </w:rPr>
+          <w:t>arben</w:t>
+        </w:r>
+        <w:proofErr w:type="spellEnd"/>
+        <w:r>
+          <w:rPr>
+            <w:rFonts w:ascii="Times New Roman" w:hAnsi="Times New Roman" w:cs="Times New Roman"/>
+            <w:sz w:val="24"/>
+            <w:szCs w:val="24"/>
+            <w:lang w:val="en-GB"/>
+          </w:rPr>
+          <w:t xml:space="preserve">, </w:t>
+        </w:r>
+        <w:proofErr w:type="spellStart"/>
+        <w:r>
+          <w:rPr>
+            <w:rFonts w:ascii="Times New Roman" w:hAnsi="Times New Roman" w:cs="Times New Roman"/>
+            <w:sz w:val="24"/>
+            <w:szCs w:val="24"/>
+            <w:lang w:val="en-GB"/>
+          </w:rPr>
+          <w:t>ek</w:t>
+        </w:r>
+      </w:ins>
+      <w:ins w:id="62" w:author="Damoni" w:date="2013-08-22T10:50:00Z">
+        <w:r>
+          <w:rPr>
+            <w:rFonts w:ascii="Times New Roman" w:hAnsi="Times New Roman" w:cs="Times New Roman"/>
+            <w:sz w:val="24"/>
+            <w:szCs w:val="24"/>
+            <w:lang w:val="en-GB"/>
+          </w:rPr>
+          <w:t>k</w:t>
+        </w:r>
+      </w:ins>
+      <w:ins w:id="63" w:author="Damoni" w:date="2013-08-22T10:49:00Z">
+        <w:r>
+          <w:rPr>
+            <w:rFonts w:ascii="Times New Roman" w:hAnsi="Times New Roman" w:cs="Times New Roman"/>
+            <w:sz w:val="24"/>
+            <w:szCs w:val="24"/>
+            <w:lang w:val="en-GB"/>
+          </w:rPr>
+          <w:t>e</w:t>
+        </w:r>
+        <w:proofErr w:type="spellEnd"/>
+        <w:r>
+          <w:rPr>
+            <w:rFonts w:ascii="Times New Roman" w:hAnsi="Times New Roman" w:cs="Times New Roman"/>
+            <w:sz w:val="24"/>
+            <w:szCs w:val="24"/>
+            <w:lang w:val="en-GB"/>
+          </w:rPr>
+          <w:t xml:space="preserve"> and </w:t>
+        </w:r>
+        <w:proofErr w:type="spellStart"/>
+        <w:proofErr w:type="gramStart"/>
+        <w:r>
+          <w:rPr>
+            <w:rFonts w:ascii="Times New Roman" w:hAnsi="Times New Roman" w:cs="Times New Roman"/>
+            <w:sz w:val="24"/>
+            <w:szCs w:val="24"/>
+            <w:lang w:val="en-GB"/>
+          </w:rPr>
+          <w:t>w</w:t>
+        </w:r>
+        <w:r>
+          <w:rPr>
+            <w:rFonts w:ascii="Times New Roman" w:hAnsi="Times New Roman" w:cs="Times New Roman"/>
+            <w:sz w:val="24"/>
+            <w:szCs w:val="24"/>
+            <w:lang w:val="en-GB"/>
+          </w:rPr>
+          <w:t>illiam</w:t>
+        </w:r>
+        <w:proofErr w:type="spellEnd"/>
+        <w:proofErr w:type="gramEnd"/>
+        <w:r>
+          <w:rPr>
+            <w:rFonts w:ascii="Times New Roman" w:hAnsi="Times New Roman" w:cs="Times New Roman"/>
+            <w:sz w:val="24"/>
+            <w:szCs w:val="24"/>
+            <w:lang w:val="en-GB"/>
+          </w:rPr>
+          <w:t>.   Default password is 000000, while the admin and master pass are 000001</w:t>
+        </w:r>
+      </w:ins>
+    </w:p>
+    <w:p>
+      <w:pPr>
+        <w:pStyle w:val="ListParagraph"/>
+        <w:spacing w:after="0" w:line="240" w:lineRule="auto"/>
+        <w:jc w:val="both"/>
+        <w:rPr>
           <w:rFonts w:ascii="Times New Roman" w:hAnsi="Times New Roman" w:cs="Times New Roman"/>
           <w:sz w:val="24"/>
           <w:szCs w:val="24"/>
@@ -360,14 +1177,14 @@
         <w:spacing w:after="0" w:line="240" w:lineRule="auto"/>
         <w:jc w:val="both"/>
         <w:rPr>
-          <w:ins w:id="15" w:author="Damoni" w:date="2013-08-16T13:29:00Z"/>
-          <w:rFonts w:ascii="Times New Roman" w:hAnsi="Times New Roman" w:cs="Times New Roman"/>
-          <w:sz w:val="24"/>
-          <w:szCs w:val="24"/>
-          <w:lang w:val="en-GB"/>
-        </w:rPr>
-      </w:pPr>
-      <w:commentRangeStart w:id="16"/>
+          <w:ins w:id="64" w:author="Damoni" w:date="2013-08-16T13:29:00Z"/>
+          <w:rFonts w:ascii="Times New Roman" w:hAnsi="Times New Roman" w:cs="Times New Roman"/>
+          <w:sz w:val="24"/>
+          <w:szCs w:val="24"/>
+          <w:lang w:val="en-GB"/>
+        </w:rPr>
+      </w:pPr>
+      <w:commentRangeStart w:id="65"/>
       <w:r>
         <w:rPr>
           <w:rFonts w:ascii="Times New Roman" w:hAnsi="Times New Roman" w:cs="Times New Roman"/>
@@ -413,12 +1230,12 @@
         </w:rPr>
         <w:t xml:space="preserve"> Possibly have a map of Ghana in the back, blurred and zoom into the respective district after log-in. District information is stored in the user table</w:t>
       </w:r>
-      <w:commentRangeEnd w:id="16"/>
+      <w:commentRangeEnd w:id="65"/>
       <w:r>
         <w:rPr>
           <w:rStyle w:val="CommentReference"/>
         </w:rPr>
-        <w:commentReference w:id="16"/>
+        <w:commentReference w:id="65"/>
       </w:r>
       <w:r>
         <w:rPr>
@@ -429,7 +1246,7 @@
         </w:rPr>
         <w:t>.</w:t>
       </w:r>
-      <w:ins w:id="17" w:author="Damoni" w:date="2013-08-16T13:29:00Z">
+      <w:ins w:id="66" w:author="Damoni" w:date="2013-08-16T13:29:00Z">
         <w:r>
           <w:rPr>
             <w:rFonts w:ascii="Times New Roman" w:hAnsi="Times New Roman" w:cs="Times New Roman"/>
@@ -451,7 +1268,7 @@
         <w:spacing w:after="0" w:line="240" w:lineRule="auto"/>
         <w:jc w:val="both"/>
         <w:rPr>
-          <w:del w:id="18" w:author="Damoni" w:date="2013-08-16T14:00:00Z"/>
+          <w:del w:id="67" w:author="Damoni" w:date="2013-08-16T14:00:00Z"/>
           <w:rFonts w:ascii="Times New Roman" w:hAnsi="Times New Roman" w:cs="Times New Roman"/>
           <w:sz w:val="24"/>
           <w:szCs w:val="24"/>
@@ -482,7 +1299,47 @@
           <w:szCs w:val="24"/>
           <w:lang w:val="en-GB"/>
         </w:rPr>
-        <w:t xml:space="preserve">Main page will consist of several parts:   Header, footer and leftmost column, central column and rightmost column.   Left most column will contain the Menu.   Central column will contain the map.   Right most column will contain some of the </w:t>
+        <w:t xml:space="preserve">Main page will consist of several parts:   Header, footer and leftmost column, central column and rightmost column.   Left most </w:t>
+      </w:r>
+      <w:proofErr w:type="gramStart"/>
+      <w:r>
+        <w:rPr>
+          <w:rFonts w:ascii="Times New Roman" w:hAnsi="Times New Roman" w:cs="Times New Roman"/>
+          <w:sz w:val="24"/>
+          <w:szCs w:val="24"/>
+          <w:lang w:val="en-GB"/>
+        </w:rPr>
+        <w:t>column</w:t>
+      </w:r>
+      <w:proofErr w:type="gramEnd"/>
+      <w:r>
+        <w:rPr>
+          <w:rFonts w:ascii="Times New Roman" w:hAnsi="Times New Roman" w:cs="Times New Roman"/>
+          <w:sz w:val="24"/>
+          <w:szCs w:val="24"/>
+          <w:lang w:val="en-GB"/>
+        </w:rPr>
+        <w:t xml:space="preserve"> will contain the Menu.   Central column will contain the map.   Right most </w:t>
+      </w:r>
+      <w:proofErr w:type="gramStart"/>
+      <w:r>
+        <w:rPr>
+          <w:rFonts w:ascii="Times New Roman" w:hAnsi="Times New Roman" w:cs="Times New Roman"/>
+          <w:sz w:val="24"/>
+          <w:szCs w:val="24"/>
+          <w:lang w:val="en-GB"/>
+        </w:rPr>
+        <w:t>column</w:t>
+      </w:r>
+      <w:proofErr w:type="gramEnd"/>
+      <w:r>
+        <w:rPr>
+          <w:rFonts w:ascii="Times New Roman" w:hAnsi="Times New Roman" w:cs="Times New Roman"/>
+          <w:sz w:val="24"/>
+          <w:szCs w:val="24"/>
+          <w:lang w:val="en-GB"/>
+        </w:rPr>
+        <w:t xml:space="preserve"> will contain some of the </w:t>
       </w:r>
       <w:r>
         <w:rPr>
@@ -493,7 +1350,7 @@
         </w:rPr>
         <w:t>functionalities that depend on the map layers.</w:t>
       </w:r>
-      <w:ins w:id="19" w:author="Damoni" w:date="2013-08-16T13:30:00Z">
+      <w:ins w:id="68" w:author="Damoni" w:date="2013-08-16T13:30:00Z">
         <w:r>
           <w:rPr>
             <w:rFonts w:ascii="Times New Roman" w:hAnsi="Times New Roman" w:cs="Times New Roman"/>
@@ -539,7 +1396,7 @@
         </w:rPr>
         <w:t xml:space="preserve"> match the user to the role and area.</w:t>
       </w:r>
-      <w:ins w:id="20" w:author="Damoni" w:date="2013-08-16T13:32:00Z">
+      <w:ins w:id="69" w:author="Damoni" w:date="2013-08-16T13:32:00Z">
         <w:r>
           <w:rPr>
             <w:rFonts w:ascii="Times New Roman" w:hAnsi="Times New Roman" w:cs="Times New Roman"/>
@@ -557,14 +1414,14 @@
         <w:spacing w:after="0" w:line="240" w:lineRule="auto"/>
         <w:jc w:val="both"/>
         <w:rPr>
-          <w:ins w:id="21" w:author="Damoni" w:date="2013-08-21T15:43:00Z"/>
-          <w:rFonts w:ascii="Times New Roman" w:hAnsi="Times New Roman" w:cs="Times New Roman"/>
-          <w:sz w:val="24"/>
-          <w:szCs w:val="24"/>
-          <w:lang w:val="en-GB"/>
-        </w:rPr>
-      </w:pPr>
-      <w:ins w:id="22" w:author="Damoni" w:date="2013-08-16T10:48:00Z">
+          <w:ins w:id="70" w:author="Damoni" w:date="2013-08-21T15:43:00Z"/>
+          <w:rFonts w:ascii="Times New Roman" w:hAnsi="Times New Roman" w:cs="Times New Roman"/>
+          <w:sz w:val="24"/>
+          <w:szCs w:val="24"/>
+          <w:lang w:val="en-GB"/>
+        </w:rPr>
+      </w:pPr>
+      <w:ins w:id="71" w:author="Damoni" w:date="2013-08-16T10:48:00Z">
         <w:r>
           <w:rPr>
             <w:rFonts w:ascii="Times New Roman" w:hAnsi="Times New Roman" w:cs="Times New Roman"/>
@@ -575,7 +1432,7 @@
           <w:t>5</w:t>
         </w:r>
       </w:ins>
-      <w:del w:id="23" w:author="Damoni" w:date="2013-08-16T10:48:00Z">
+      <w:del w:id="72" w:author="Damoni" w:date="2013-08-16T10:48:00Z">
         <w:r>
           <w:rPr>
             <w:rFonts w:ascii="Times New Roman" w:hAnsi="Times New Roman" w:cs="Times New Roman"/>
@@ -640,7 +1497,7 @@
         </w:rPr>
         <w:t xml:space="preserve">be: </w:t>
       </w:r>
-      <w:ins w:id="24" w:author="Damoni" w:date="2013-08-21T15:43:00Z">
+      <w:ins w:id="73" w:author="Damoni" w:date="2013-08-21T15:43:00Z">
         <w:r>
           <w:rPr>
             <w:rFonts w:ascii="Times New Roman" w:hAnsi="Times New Roman" w:cs="Times New Roman"/>
@@ -660,7 +1517,7 @@
         </w:rPr>
         <w:t>Administrator, Collector</w:t>
       </w:r>
-      <w:ins w:id="25" w:author="Damoni" w:date="2013-08-16T13:34:00Z">
+      <w:ins w:id="74" w:author="Damoni" w:date="2013-08-16T13:34:00Z">
         <w:r>
           <w:rPr>
             <w:rFonts w:ascii="Times New Roman" w:hAnsi="Times New Roman" w:cs="Times New Roman"/>
@@ -680,7 +1537,7 @@
         </w:rPr>
         <w:t xml:space="preserve">, </w:t>
       </w:r>
-      <w:ins w:id="26" w:author="Damoni" w:date="2013-08-16T10:42:00Z">
+      <w:ins w:id="75" w:author="Damoni" w:date="2013-08-16T10:42:00Z">
         <w:r>
           <w:rPr>
             <w:rFonts w:ascii="Times New Roman" w:hAnsi="Times New Roman" w:cs="Times New Roman"/>
@@ -731,7 +1588,7 @@
           <w:lang w:val="en-GB"/>
         </w:rPr>
       </w:pPr>
-      <w:ins w:id="27" w:author="Damoni" w:date="2013-08-21T15:43:00Z">
+      <w:ins w:id="76" w:author="Damoni" w:date="2013-08-21T15:43:00Z">
         <w:r>
           <w:rPr>
             <w:rFonts w:ascii="Times New Roman" w:hAnsi="Times New Roman" w:cs="Times New Roman"/>
@@ -751,7 +1608,7 @@
           <w:t>a super</w:t>
         </w:r>
       </w:ins>
-      <w:ins w:id="28" w:author="Damoni" w:date="2013-08-21T15:44:00Z">
+      <w:ins w:id="77" w:author="Damoni" w:date="2013-08-21T15:44:00Z">
         <w:r>
           <w:rPr>
             <w:rFonts w:ascii="Times New Roman" w:hAnsi="Times New Roman" w:cs="Times New Roman"/>
@@ -762,20 +1619,29 @@
           <w:t>-</w:t>
         </w:r>
       </w:ins>
-      <w:bookmarkStart w:id="29" w:name="_GoBack"/>
-      <w:bookmarkEnd w:id="29"/>
-      <w:ins w:id="30" w:author="Damoni" w:date="2013-08-21T15:43:00Z">
-        <w:r>
-          <w:rPr>
-            <w:rFonts w:ascii="Times New Roman" w:hAnsi="Times New Roman" w:cs="Times New Roman"/>
-            <w:sz w:val="24"/>
-            <w:szCs w:val="24"/>
-            <w:lang w:val="en-GB"/>
-          </w:rPr>
-          <w:t xml:space="preserve">administrator, that can add administrators and remove them.   </w:t>
-        </w:r>
-      </w:ins>
-      <w:ins w:id="31" w:author="Damoni" w:date="2013-08-21T15:44:00Z">
+      <w:proofErr w:type="gramStart"/>
+      <w:ins w:id="78" w:author="Damoni" w:date="2013-08-21T15:43:00Z">
+        <w:r>
+          <w:rPr>
+            <w:rFonts w:ascii="Times New Roman" w:hAnsi="Times New Roman" w:cs="Times New Roman"/>
+            <w:sz w:val="24"/>
+            <w:szCs w:val="24"/>
+            <w:lang w:val="en-GB"/>
+          </w:rPr>
+          <w:t>administrator, that</w:t>
+        </w:r>
+        <w:proofErr w:type="gramEnd"/>
+        <w:r>
+          <w:rPr>
+            <w:rFonts w:ascii="Times New Roman" w:hAnsi="Times New Roman" w:cs="Times New Roman"/>
+            <w:sz w:val="24"/>
+            <w:szCs w:val="24"/>
+            <w:lang w:val="en-GB"/>
+          </w:rPr>
+          <w:t xml:space="preserve"> can add administrators and remove them.   </w:t>
+        </w:r>
+      </w:ins>
+      <w:ins w:id="79" w:author="Damoni" w:date="2013-08-21T15:44:00Z">
         <w:r>
           <w:rPr>
             <w:rFonts w:ascii="Times New Roman" w:hAnsi="Times New Roman" w:cs="Times New Roman"/>
@@ -793,32 +1659,53 @@
         <w:spacing w:after="0" w:line="240" w:lineRule="auto"/>
         <w:jc w:val="both"/>
         <w:rPr>
-          <w:ins w:id="32" w:author="Damoni" w:date="2013-08-16T10:42:00Z"/>
-          <w:rFonts w:ascii="Times New Roman" w:hAnsi="Times New Roman" w:cs="Times New Roman"/>
-          <w:sz w:val="24"/>
-          <w:szCs w:val="24"/>
-          <w:lang w:val="en-GB"/>
-        </w:rPr>
-      </w:pPr>
-      <w:r>
-        <w:rPr>
-          <w:rFonts w:ascii="Times New Roman" w:hAnsi="Times New Roman" w:cs="Times New Roman"/>
-          <w:sz w:val="24"/>
-          <w:szCs w:val="24"/>
-          <w:lang w:val="en-GB"/>
-        </w:rPr>
-        <w:t xml:space="preserve">Adminstrator – </w:t>
-      </w:r>
-      <w:r>
-        <w:rPr>
-          <w:rFonts w:ascii="Times New Roman" w:hAnsi="Times New Roman" w:cs="Times New Roman"/>
-          <w:sz w:val="24"/>
-          <w:szCs w:val="24"/>
-          <w:lang w:val="en-GB"/>
-        </w:rPr>
-        <w:t>can change the labels use in the application, add / remove and modify</w:t>
-      </w:r>
-      <w:del w:id="33" w:author="Damoni" w:date="2013-08-21T15:43:00Z">
+          <w:ins w:id="80" w:author="Damoni" w:date="2013-08-16T10:42:00Z"/>
+          <w:rFonts w:ascii="Times New Roman" w:hAnsi="Times New Roman" w:cs="Times New Roman"/>
+          <w:sz w:val="24"/>
+          <w:szCs w:val="24"/>
+          <w:lang w:val="en-GB"/>
+        </w:rPr>
+      </w:pPr>
+      <w:proofErr w:type="spellStart"/>
+      <w:r>
+        <w:rPr>
+          <w:rFonts w:ascii="Times New Roman" w:hAnsi="Times New Roman" w:cs="Times New Roman"/>
+          <w:sz w:val="24"/>
+          <w:szCs w:val="24"/>
+          <w:lang w:val="en-GB"/>
+        </w:rPr>
+        <w:t>Adminstrator</w:t>
+      </w:r>
+      <w:proofErr w:type="spellEnd"/>
+      <w:r>
+        <w:rPr>
+          <w:rFonts w:ascii="Times New Roman" w:hAnsi="Times New Roman" w:cs="Times New Roman"/>
+          <w:sz w:val="24"/>
+          <w:szCs w:val="24"/>
+          <w:lang w:val="en-GB"/>
+        </w:rPr>
+        <w:t xml:space="preserve"> – </w:t>
+      </w:r>
+      <w:r>
+        <w:rPr>
+          <w:rFonts w:ascii="Times New Roman" w:hAnsi="Times New Roman" w:cs="Times New Roman"/>
+          <w:sz w:val="24"/>
+          <w:szCs w:val="24"/>
+          <w:lang w:val="en-GB"/>
+        </w:rPr>
+        <w:t xml:space="preserve">can change the labels use in the application, add / remove and </w:t>
+      </w:r>
+      <w:proofErr w:type="spellStart"/>
+      <w:r>
+        <w:rPr>
+          <w:rFonts w:ascii="Times New Roman" w:hAnsi="Times New Roman" w:cs="Times New Roman"/>
+          <w:sz w:val="24"/>
+          <w:szCs w:val="24"/>
+          <w:lang w:val="en-GB"/>
+        </w:rPr>
+        <w:t>modify</w:t>
+      </w:r>
+      <w:del w:id="81" w:author="Damoni" w:date="2013-08-21T15:43:00Z">
         <w:r>
           <w:rPr>
             <w:rFonts w:ascii="Times New Roman" w:hAnsi="Times New Roman" w:cs="Times New Roman"/>
@@ -836,7 +1723,37 @@
           <w:szCs w:val="24"/>
           <w:lang w:val="en-GB"/>
         </w:rPr>
-        <w:t>regions, districts and subdistricts, together with their name and code.   Add / remove and modify Fee and Fine code and their values</w:t>
+        <w:t>regions</w:t>
+      </w:r>
+      <w:proofErr w:type="spellEnd"/>
+      <w:r>
+        <w:rPr>
+          <w:rFonts w:ascii="Times New Roman" w:hAnsi="Times New Roman" w:cs="Times New Roman"/>
+          <w:sz w:val="24"/>
+          <w:szCs w:val="24"/>
+          <w:lang w:val="en-GB"/>
+        </w:rPr>
+        <w:t xml:space="preserve">, districts and </w:t>
+      </w:r>
+      <w:proofErr w:type="spellStart"/>
+      <w:r>
+        <w:rPr>
+          <w:rFonts w:ascii="Times New Roman" w:hAnsi="Times New Roman" w:cs="Times New Roman"/>
+          <w:sz w:val="24"/>
+          <w:szCs w:val="24"/>
+          <w:lang w:val="en-GB"/>
+        </w:rPr>
+        <w:t>subdistricts</w:t>
+      </w:r>
+      <w:proofErr w:type="spellEnd"/>
+      <w:r>
+        <w:rPr>
+          <w:rFonts w:ascii="Times New Roman" w:hAnsi="Times New Roman" w:cs="Times New Roman"/>
+          <w:sz w:val="24"/>
+          <w:szCs w:val="24"/>
+          <w:lang w:val="en-GB"/>
+        </w:rPr>
+        <w:t>, together with their name and code.   Add / remove and modify Fee and Fine code and their values</w:t>
       </w:r>
       <w:r>
         <w:rPr>
@@ -863,25 +1780,26 @@
         <w:spacing w:after="0" w:line="240" w:lineRule="auto"/>
         <w:jc w:val="both"/>
         <w:rPr>
-          <w:ins w:id="34" w:author="Damoni" w:date="2013-08-16T10:42:00Z"/>
-          <w:rFonts w:ascii="Times New Roman" w:hAnsi="Times New Roman" w:cs="Times New Roman"/>
-          <w:sz w:val="24"/>
-          <w:szCs w:val="24"/>
-          <w:lang w:val="en-GB"/>
-        </w:rPr>
-      </w:pPr>
-      <w:ins w:id="35" w:author="Damoni" w:date="2013-08-16T10:42:00Z">
-        <w:r>
-          <w:rPr>
-            <w:rFonts w:ascii="Times New Roman" w:hAnsi="Times New Roman" w:cs="Times New Roman"/>
-            <w:sz w:val="24"/>
-            <w:szCs w:val="24"/>
-            <w:lang w:val="en-GB"/>
-          </w:rPr>
+          <w:ins w:id="82" w:author="Damoni" w:date="2013-08-16T10:42:00Z"/>
+          <w:rFonts w:ascii="Times New Roman" w:hAnsi="Times New Roman" w:cs="Times New Roman"/>
+          <w:sz w:val="24"/>
+          <w:szCs w:val="24"/>
+          <w:lang w:val="en-GB"/>
+        </w:rPr>
+      </w:pPr>
+      <w:ins w:id="83" w:author="Damoni" w:date="2013-08-16T10:42:00Z">
+        <w:r>
+          <w:rPr>
+            <w:rFonts w:ascii="Times New Roman" w:hAnsi="Times New Roman" w:cs="Times New Roman"/>
+            <w:sz w:val="24"/>
+            <w:szCs w:val="24"/>
+            <w:lang w:val="en-GB"/>
+          </w:rPr>
+          <w:lastRenderedPageBreak/>
           <w:t>Collector</w:t>
         </w:r>
       </w:ins>
-      <w:ins w:id="36" w:author="Damoni" w:date="2013-08-16T13:34:00Z">
+      <w:ins w:id="84" w:author="Damoni" w:date="2013-08-16T13:34:00Z">
         <w:r>
           <w:rPr>
             <w:rFonts w:ascii="Times New Roman" w:hAnsi="Times New Roman" w:cs="Times New Roman"/>
@@ -892,7 +1810,7 @@
           <w:t xml:space="preserve"> / cashier</w:t>
         </w:r>
       </w:ins>
-      <w:ins w:id="37" w:author="Damoni" w:date="2013-08-16T10:42:00Z">
+      <w:ins w:id="85" w:author="Damoni" w:date="2013-08-16T10:42:00Z">
         <w:r>
           <w:rPr>
             <w:rFonts w:ascii="Times New Roman" w:hAnsi="Times New Roman" w:cs="Times New Roman"/>
@@ -903,18 +1821,29 @@
           <w:t xml:space="preserve"> – can add the new revenue that has been collected</w:t>
         </w:r>
       </w:ins>
-      <w:ins w:id="38" w:author="Damoni" w:date="2013-08-16T13:34:00Z">
-        <w:r>
-          <w:rPr>
-            <w:rFonts w:ascii="Times New Roman" w:hAnsi="Times New Roman" w:cs="Times New Roman"/>
-            <w:sz w:val="24"/>
-            <w:szCs w:val="24"/>
-            <w:lang w:val="en-GB"/>
-          </w:rPr>
-          <w:t xml:space="preserve"> at collection points</w:t>
-        </w:r>
-      </w:ins>
-      <w:ins w:id="39" w:author="Damoni" w:date="2013-08-16T10:42:00Z">
+      <w:ins w:id="86" w:author="Damoni" w:date="2013-08-16T13:34:00Z">
+        <w:r>
+          <w:rPr>
+            <w:rFonts w:ascii="Times New Roman" w:hAnsi="Times New Roman" w:cs="Times New Roman"/>
+            <w:sz w:val="24"/>
+            <w:szCs w:val="24"/>
+            <w:lang w:val="en-GB"/>
+          </w:rPr>
+          <w:t xml:space="preserve"> at collection </w:t>
+        </w:r>
+        <w:proofErr w:type="gramStart"/>
+        <w:r>
+          <w:rPr>
+            <w:rFonts w:ascii="Times New Roman" w:hAnsi="Times New Roman" w:cs="Times New Roman"/>
+            <w:sz w:val="24"/>
+            <w:szCs w:val="24"/>
+            <w:lang w:val="en-GB"/>
+          </w:rPr>
+          <w:t>points</w:t>
+        </w:r>
+      </w:ins>
+      <w:proofErr w:type="gramEnd"/>
+      <w:ins w:id="87" w:author="Damoni" w:date="2013-08-16T10:42:00Z">
         <w:r>
           <w:rPr>
             <w:rFonts w:ascii="Times New Roman" w:hAnsi="Times New Roman" w:cs="Times New Roman"/>
@@ -932,14 +1861,14 @@
         <w:spacing w:after="0" w:line="240" w:lineRule="auto"/>
         <w:jc w:val="both"/>
         <w:rPr>
-          <w:ins w:id="40" w:author="Damoni" w:date="2013-08-16T10:44:00Z"/>
-          <w:rFonts w:ascii="Times New Roman" w:hAnsi="Times New Roman" w:cs="Times New Roman"/>
-          <w:sz w:val="24"/>
-          <w:szCs w:val="24"/>
-          <w:lang w:val="en-GB"/>
-        </w:rPr>
-      </w:pPr>
-      <w:ins w:id="41" w:author="Damoni" w:date="2013-08-16T10:43:00Z">
+          <w:ins w:id="88" w:author="Damoni" w:date="2013-08-16T10:44:00Z"/>
+          <w:rFonts w:ascii="Times New Roman" w:hAnsi="Times New Roman" w:cs="Times New Roman"/>
+          <w:sz w:val="24"/>
+          <w:szCs w:val="24"/>
+          <w:lang w:val="en-GB"/>
+        </w:rPr>
+      </w:pPr>
+      <w:ins w:id="89" w:author="Damoni" w:date="2013-08-16T10:43:00Z">
         <w:r>
           <w:rPr>
             <w:rFonts w:ascii="Times New Roman" w:hAnsi="Times New Roman" w:cs="Times New Roman"/>
@@ -963,7 +1892,7 @@
           <w:lang w:val="en-GB"/>
         </w:rPr>
       </w:pPr>
-      <w:ins w:id="42" w:author="Damoni" w:date="2013-08-16T10:44:00Z">
+      <w:ins w:id="90" w:author="Damoni" w:date="2013-08-16T10:44:00Z">
         <w:r>
           <w:rPr>
             <w:rFonts w:ascii="Times New Roman" w:hAnsi="Times New Roman" w:cs="Times New Roman"/>
@@ -987,7 +1916,7 @@
           <w:lang w:val="en-GB"/>
         </w:rPr>
       </w:pPr>
-      <w:ins w:id="43" w:author="Damoni" w:date="2013-08-16T10:48:00Z">
+      <w:ins w:id="91" w:author="Damoni" w:date="2013-08-16T10:48:00Z">
         <w:r>
           <w:rPr>
             <w:rFonts w:ascii="Times New Roman" w:hAnsi="Times New Roman" w:cs="Times New Roman"/>
@@ -998,7 +1927,7 @@
           <w:t>5</w:t>
         </w:r>
       </w:ins>
-      <w:del w:id="44" w:author="Damoni" w:date="2013-08-16T10:48:00Z">
+      <w:del w:id="92" w:author="Damoni" w:date="2013-08-16T10:48:00Z">
         <w:r>
           <w:rPr>
             <w:rFonts w:ascii="Times New Roman" w:hAnsi="Times New Roman" w:cs="Times New Roman"/>
@@ -1026,7 +1955,47 @@
           <w:lang w:val="en-GB"/>
         </w:rPr>
         <w:tab/>
-        <w:t>Users that belong to one area such as district, should be able to see only their district data.   Users at the region level, should only see the data of that region.</w:t>
+        <w:t xml:space="preserve">Users that belong to one area such as </w:t>
+      </w:r>
+      <w:proofErr w:type="gramStart"/>
+      <w:r>
+        <w:rPr>
+          <w:rFonts w:ascii="Times New Roman" w:hAnsi="Times New Roman" w:cs="Times New Roman"/>
+          <w:sz w:val="24"/>
+          <w:szCs w:val="24"/>
+          <w:lang w:val="en-GB"/>
+        </w:rPr>
+        <w:t>district,</w:t>
+      </w:r>
+      <w:proofErr w:type="gramEnd"/>
+      <w:r>
+        <w:rPr>
+          <w:rFonts w:ascii="Times New Roman" w:hAnsi="Times New Roman" w:cs="Times New Roman"/>
+          <w:sz w:val="24"/>
+          <w:szCs w:val="24"/>
+          <w:lang w:val="en-GB"/>
+        </w:rPr>
+        <w:t xml:space="preserve"> should be able to see only their district data.   Users at the region </w:t>
+      </w:r>
+      <w:proofErr w:type="gramStart"/>
+      <w:r>
+        <w:rPr>
+          <w:rFonts w:ascii="Times New Roman" w:hAnsi="Times New Roman" w:cs="Times New Roman"/>
+          <w:sz w:val="24"/>
+          <w:szCs w:val="24"/>
+          <w:lang w:val="en-GB"/>
+        </w:rPr>
+        <w:t>level,</w:t>
+      </w:r>
+      <w:proofErr w:type="gramEnd"/>
+      <w:r>
+        <w:rPr>
+          <w:rFonts w:ascii="Times New Roman" w:hAnsi="Times New Roman" w:cs="Times New Roman"/>
+          <w:sz w:val="24"/>
+          <w:szCs w:val="24"/>
+          <w:lang w:val="en-GB"/>
+        </w:rPr>
+        <w:t xml:space="preserve"> should only see the data of that region.</w:t>
       </w:r>
       <w:r>
         <w:rPr>
@@ -1053,8 +2022,19 @@
           <w:szCs w:val="24"/>
           <w:lang w:val="en-GB"/>
         </w:rPr>
-        <w:t>business, property, instalments etc</w:t>
-      </w:r>
+        <w:t xml:space="preserve">business, property, instalments </w:t>
+      </w:r>
+      <w:proofErr w:type="spellStart"/>
+      <w:r>
+        <w:rPr>
+          <w:rFonts w:ascii="Times New Roman" w:hAnsi="Times New Roman" w:cs="Times New Roman"/>
+          <w:sz w:val="24"/>
+          <w:szCs w:val="24"/>
+          <w:lang w:val="en-GB"/>
+        </w:rPr>
+        <w:t>etc</w:t>
+      </w:r>
+      <w:proofErr w:type="spellEnd"/>
       <w:r>
         <w:rPr>
           <w:rFonts w:ascii="Times New Roman" w:hAnsi="Times New Roman" w:cs="Times New Roman"/>
@@ -1084,20 +2064,20 @@
         <w:spacing w:after="0" w:line="240" w:lineRule="auto"/>
         <w:jc w:val="both"/>
         <w:rPr>
-          <w:ins w:id="45" w:author="Damoni" w:date="2013-08-16T14:00:00Z"/>
-          <w:rFonts w:ascii="Times New Roman" w:hAnsi="Times New Roman" w:cs="Times New Roman"/>
-          <w:sz w:val="24"/>
-          <w:szCs w:val="24"/>
-          <w:lang w:val="en-GB"/>
-          <w:rPrChange w:id="46" w:author="Damoni" w:date="2013-08-16T14:00:00Z">
+          <w:ins w:id="93" w:author="Damoni" w:date="2013-08-16T14:00:00Z"/>
+          <w:rFonts w:ascii="Times New Roman" w:hAnsi="Times New Roman" w:cs="Times New Roman"/>
+          <w:sz w:val="24"/>
+          <w:szCs w:val="24"/>
+          <w:lang w:val="en-GB"/>
+          <w:rPrChange w:id="94" w:author="Damoni" w:date="2013-08-16T14:00:00Z">
             <w:rPr>
-              <w:ins w:id="47" w:author="Damoni" w:date="2013-08-16T14:00:00Z"/>
+              <w:ins w:id="95" w:author="Damoni" w:date="2013-08-16T14:00:00Z"/>
               <w:lang w:val="en-GB"/>
             </w:rPr>
           </w:rPrChange>
         </w:rPr>
       </w:pPr>
-      <w:ins w:id="48" w:author="Damoni" w:date="2013-08-16T14:00:00Z">
+      <w:ins w:id="96" w:author="Damoni" w:date="2013-08-16T14:00:00Z">
         <w:r>
           <w:rPr>
             <w:rFonts w:ascii="Times New Roman" w:hAnsi="Times New Roman" w:cs="Times New Roman"/>
@@ -1117,7 +2097,7 @@
           <w:t>og everything the user changes.</w:t>
         </w:r>
       </w:ins>
-      <w:ins w:id="49" w:author="Damoni" w:date="2013-08-16T14:19:00Z">
+      <w:ins w:id="97" w:author="Damoni" w:date="2013-08-16T14:19:00Z">
         <w:r>
           <w:rPr>
             <w:rFonts w:ascii="Times New Roman" w:hAnsi="Times New Roman" w:cs="Times New Roman"/>
@@ -1172,7 +2152,7 @@
         </w:rPr>
         <w:t>, should close all the open windows and bring the user at home page</w:t>
       </w:r>
-      <w:ins w:id="50" w:author="Damoni" w:date="2013-08-16T13:41:00Z">
+      <w:ins w:id="98" w:author="Damoni" w:date="2013-08-16T13:41:00Z">
         <w:r>
           <w:rPr>
             <w:rFonts w:ascii="Times New Roman" w:hAnsi="Times New Roman" w:cs="Times New Roman"/>
@@ -1242,7 +2222,27 @@
           <w:szCs w:val="24"/>
           <w:lang w:val="en-GB"/>
         </w:rPr>
-        <w:t>Report facility should be displaying the summarised data in the table structure in the middle cell and also PDF format (for printing).   Reports that can be displayed should depend on the users role and area.</w:t>
+        <w:t xml:space="preserve">Report facility should be displaying the summarised data in the table structure in the middle cell and also PDF format (for printing).   Reports that can be displayed should depend on the </w:t>
+      </w:r>
+      <w:proofErr w:type="gramStart"/>
+      <w:r>
+        <w:rPr>
+          <w:rFonts w:ascii="Times New Roman" w:hAnsi="Times New Roman" w:cs="Times New Roman"/>
+          <w:sz w:val="24"/>
+          <w:szCs w:val="24"/>
+          <w:lang w:val="en-GB"/>
+        </w:rPr>
+        <w:t>users</w:t>
+      </w:r>
+      <w:proofErr w:type="gramEnd"/>
+      <w:r>
+        <w:rPr>
+          <w:rFonts w:ascii="Times New Roman" w:hAnsi="Times New Roman" w:cs="Times New Roman"/>
+          <w:sz w:val="24"/>
+          <w:szCs w:val="24"/>
+          <w:lang w:val="en-GB"/>
+        </w:rPr>
+        <w:t xml:space="preserve"> role and area.</w:t>
       </w:r>
       <w:r>
         <w:rPr>
@@ -1275,7 +2275,7 @@
           <w:lang w:val="en-GB"/>
         </w:rPr>
       </w:pPr>
-      <w:ins w:id="51" w:author="Damoni" w:date="2013-08-16T10:48:00Z">
+      <w:ins w:id="99" w:author="Damoni" w:date="2013-08-16T10:48:00Z">
         <w:r>
           <w:rPr>
             <w:rFonts w:ascii="Times New Roman" w:hAnsi="Times New Roman" w:cs="Times New Roman"/>
@@ -1286,7 +2286,7 @@
           <w:t>8</w:t>
         </w:r>
       </w:ins>
-      <w:del w:id="52" w:author="Damoni" w:date="2013-08-16T10:48:00Z">
+      <w:del w:id="100" w:author="Damoni" w:date="2013-08-16T10:48:00Z">
         <w:r>
           <w:rPr>
             <w:rFonts w:ascii="Times New Roman" w:hAnsi="Times New Roman" w:cs="Times New Roman"/>
@@ -1338,7 +2338,7 @@
           <w:lang w:val="en-GB"/>
         </w:rPr>
       </w:pPr>
-      <w:ins w:id="53" w:author="Damoni" w:date="2013-08-16T10:48:00Z">
+      <w:ins w:id="101" w:author="Damoni" w:date="2013-08-16T10:48:00Z">
         <w:r>
           <w:rPr>
             <w:rFonts w:ascii="Times New Roman" w:hAnsi="Times New Roman" w:cs="Times New Roman"/>
@@ -1349,7 +2349,7 @@
           <w:t>8</w:t>
         </w:r>
       </w:ins>
-      <w:del w:id="54" w:author="Damoni" w:date="2013-08-16T10:48:00Z">
+      <w:del w:id="102" w:author="Damoni" w:date="2013-08-16T10:48:00Z">
         <w:r>
           <w:rPr>
             <w:rFonts w:ascii="Times New Roman" w:hAnsi="Times New Roman" w:cs="Times New Roman"/>
@@ -1386,8 +2386,19 @@
           <w:szCs w:val="24"/>
           <w:lang w:val="en-GB"/>
         </w:rPr>
-        <w:t>will produce data based on day, week, month etc</w:t>
-      </w:r>
+        <w:t xml:space="preserve">will produce data based on day, week, month </w:t>
+      </w:r>
+      <w:proofErr w:type="spellStart"/>
+      <w:r>
+        <w:rPr>
+          <w:rFonts w:ascii="Times New Roman" w:hAnsi="Times New Roman" w:cs="Times New Roman"/>
+          <w:sz w:val="24"/>
+          <w:szCs w:val="24"/>
+          <w:lang w:val="en-GB"/>
+        </w:rPr>
+        <w:t>etc</w:t>
+      </w:r>
+      <w:proofErr w:type="spellEnd"/>
     </w:p>
     <w:p>
       <w:pPr>
@@ -1401,7 +2412,7 @@
           <w:lang w:val="en-GB"/>
         </w:rPr>
       </w:pPr>
-      <w:ins w:id="55" w:author="Damoni" w:date="2013-08-16T10:48:00Z">
+      <w:ins w:id="103" w:author="Damoni" w:date="2013-08-16T10:48:00Z">
         <w:r>
           <w:rPr>
             <w:rFonts w:ascii="Times New Roman" w:hAnsi="Times New Roman" w:cs="Times New Roman"/>
@@ -1412,7 +2423,7 @@
           <w:t>8</w:t>
         </w:r>
       </w:ins>
-      <w:del w:id="56" w:author="Damoni" w:date="2013-08-16T10:48:00Z">
+      <w:del w:id="104" w:author="Damoni" w:date="2013-08-16T10:48:00Z">
         <w:r>
           <w:rPr>
             <w:rFonts w:ascii="Times New Roman" w:hAnsi="Times New Roman" w:cs="Times New Roman"/>
@@ -1484,17 +2495,76 @@
           <w:szCs w:val="24"/>
           <w:lang w:val="en-GB"/>
         </w:rPr>
-        <w:lastRenderedPageBreak/>
-        <w:t>Search facility will allow search based on 4 indicators: upn, subupn, owner name and address.   It will search the entire DB for these 4 indicators and return many results in text and visual format on the map.</w:t>
-      </w:r>
-      <w:r>
-        <w:rPr>
-          <w:rFonts w:ascii="Times New Roman" w:hAnsi="Times New Roman" w:cs="Times New Roman"/>
-          <w:sz w:val="24"/>
-          <w:szCs w:val="24"/>
-          <w:lang w:val="en-GB"/>
-        </w:rPr>
-        <w:t xml:space="preserve">   Text can be either as pop-up or in the right most column.   Visual </w:t>
+        <w:t xml:space="preserve">Search facility will allow search based on 4 indicators: </w:t>
+      </w:r>
+      <w:proofErr w:type="spellStart"/>
+      <w:r>
+        <w:rPr>
+          <w:rFonts w:ascii="Times New Roman" w:hAnsi="Times New Roman" w:cs="Times New Roman"/>
+          <w:sz w:val="24"/>
+          <w:szCs w:val="24"/>
+          <w:lang w:val="en-GB"/>
+        </w:rPr>
+        <w:t>upn</w:t>
+      </w:r>
+      <w:proofErr w:type="spellEnd"/>
+      <w:r>
+        <w:rPr>
+          <w:rFonts w:ascii="Times New Roman" w:hAnsi="Times New Roman" w:cs="Times New Roman"/>
+          <w:sz w:val="24"/>
+          <w:szCs w:val="24"/>
+          <w:lang w:val="en-GB"/>
+        </w:rPr>
+        <w:t xml:space="preserve">, </w:t>
+      </w:r>
+      <w:proofErr w:type="spellStart"/>
+      <w:r>
+        <w:rPr>
+          <w:rFonts w:ascii="Times New Roman" w:hAnsi="Times New Roman" w:cs="Times New Roman"/>
+          <w:sz w:val="24"/>
+          <w:szCs w:val="24"/>
+          <w:lang w:val="en-GB"/>
+        </w:rPr>
+        <w:t>subupn</w:t>
+      </w:r>
+      <w:proofErr w:type="spellEnd"/>
+      <w:r>
+        <w:rPr>
+          <w:rFonts w:ascii="Times New Roman" w:hAnsi="Times New Roman" w:cs="Times New Roman"/>
+          <w:sz w:val="24"/>
+          <w:szCs w:val="24"/>
+          <w:lang w:val="en-GB"/>
+        </w:rPr>
+        <w:t>, owner name and address.   It will search the entire DB for these 4 indicators and return many results in text and visual format on the map.</w:t>
+      </w:r>
+      <w:r>
+        <w:rPr>
+          <w:rFonts w:ascii="Times New Roman" w:hAnsi="Times New Roman" w:cs="Times New Roman"/>
+          <w:sz w:val="24"/>
+          <w:szCs w:val="24"/>
+          <w:lang w:val="en-GB"/>
+        </w:rPr>
+        <w:t xml:space="preserve">   Text can be either as pop-up or in the right most </w:t>
+      </w:r>
+      <w:proofErr w:type="gramStart"/>
+      <w:r>
+        <w:rPr>
+          <w:rFonts w:ascii="Times New Roman" w:hAnsi="Times New Roman" w:cs="Times New Roman"/>
+          <w:sz w:val="24"/>
+          <w:szCs w:val="24"/>
+          <w:lang w:val="en-GB"/>
+        </w:rPr>
+        <w:t>column</w:t>
+      </w:r>
+      <w:proofErr w:type="gramEnd"/>
+      <w:r>
+        <w:rPr>
+          <w:rFonts w:ascii="Times New Roman" w:hAnsi="Times New Roman" w:cs="Times New Roman"/>
+          <w:sz w:val="24"/>
+          <w:szCs w:val="24"/>
+          <w:lang w:val="en-GB"/>
+        </w:rPr>
+        <w:t xml:space="preserve">.   Visual </w:t>
       </w:r>
       <w:r>
         <w:rPr>
@@ -1505,7 +2575,7 @@
         </w:rPr>
         <w:t>representation on the map will be in distinctive colour e.g. Yellow</w:t>
       </w:r>
-      <w:ins w:id="57" w:author="Damoni" w:date="2013-08-16T13:44:00Z">
+      <w:ins w:id="105" w:author="Damoni" w:date="2013-08-16T13:44:00Z">
         <w:r>
           <w:rPr>
             <w:rFonts w:ascii="Times New Roman" w:hAnsi="Times New Roman" w:cs="Times New Roman"/>
@@ -1551,7 +2621,7 @@
         </w:rPr>
         <w:t>User manual should be available for the users from the system</w:t>
       </w:r>
-      <w:ins w:id="58" w:author="Damoni" w:date="2013-08-16T13:50:00Z">
+      <w:ins w:id="106" w:author="Damoni" w:date="2013-08-16T13:50:00Z">
         <w:r>
           <w:rPr>
             <w:rFonts w:ascii="Times New Roman" w:hAnsi="Times New Roman" w:cs="Times New Roman"/>
@@ -1562,7 +2632,7 @@
           <w:t>.   Small and detailed one.</w:t>
         </w:r>
       </w:ins>
-      <w:ins w:id="59" w:author="Damoni" w:date="2013-08-16T13:52:00Z">
+      <w:ins w:id="107" w:author="Damoni" w:date="2013-08-16T13:52:00Z">
         <w:r>
           <w:rPr>
             <w:rFonts w:ascii="Times New Roman" w:hAnsi="Times New Roman" w:cs="Times New Roman"/>
@@ -1608,7 +2678,7 @@
         </w:rPr>
         <w:t>Lands, Investments and other.</w:t>
       </w:r>
-      <w:ins w:id="60" w:author="Damoni" w:date="2013-08-16T13:52:00Z">
+      <w:ins w:id="108" w:author="Damoni" w:date="2013-08-16T13:52:00Z">
         <w:r>
           <w:rPr>
             <w:rFonts w:ascii="Times New Roman" w:hAnsi="Times New Roman" w:cs="Times New Roman"/>
@@ -1645,7 +2715,7 @@
         </w:rPr>
         <w:t>Map should include a layer with collector zone information, like collector name, telephone nr, total of expected revenue for the zone, and total of collected revenue</w:t>
       </w:r>
-      <w:ins w:id="61" w:author="Damoni" w:date="2013-08-16T13:52:00Z">
+      <w:ins w:id="109" w:author="Damoni" w:date="2013-08-16T13:52:00Z">
         <w:r>
           <w:rPr>
             <w:rFonts w:ascii="Times New Roman" w:hAnsi="Times New Roman" w:cs="Times New Roman"/>
@@ -1727,7 +2797,7 @@
         </w:rPr>
         <w:t xml:space="preserve">   </w:t>
       </w:r>
-      <w:ins w:id="62" w:author="Damoni" w:date="2013-08-16T13:53:00Z">
+      <w:ins w:id="110" w:author="Damoni" w:date="2013-08-16T13:53:00Z">
         <w:r>
           <w:rPr>
             <w:rFonts w:ascii="Times New Roman" w:hAnsi="Times New Roman" w:cs="Times New Roman"/>
@@ -1738,7 +2808,7 @@
           <w:t>Third button modify</w:t>
         </w:r>
       </w:ins>
-      <w:ins w:id="63" w:author="Damoni" w:date="2013-08-16T13:56:00Z">
+      <w:ins w:id="111" w:author="Damoni" w:date="2013-08-16T13:56:00Z">
         <w:r>
           <w:rPr>
             <w:rFonts w:ascii="Times New Roman" w:hAnsi="Times New Roman" w:cs="Times New Roman"/>
@@ -1749,7 +2819,7 @@
           <w:t xml:space="preserve"> / delete</w:t>
         </w:r>
       </w:ins>
-      <w:ins w:id="64" w:author="Damoni" w:date="2013-08-16T13:53:00Z">
+      <w:ins w:id="112" w:author="Damoni" w:date="2013-08-16T13:53:00Z">
         <w:r>
           <w:rPr>
             <w:rFonts w:ascii="Times New Roman" w:hAnsi="Times New Roman" w:cs="Times New Roman"/>
@@ -1769,7 +2839,7 @@
         </w:rPr>
         <w:t>Both printable for the client from the latest DB data update</w:t>
       </w:r>
-      <w:ins w:id="65" w:author="Damoni" w:date="2013-08-16T13:56:00Z">
+      <w:ins w:id="113" w:author="Damoni" w:date="2013-08-16T13:56:00Z">
         <w:r>
           <w:rPr>
             <w:rFonts w:ascii="Times New Roman" w:hAnsi="Times New Roman" w:cs="Times New Roman"/>
@@ -1824,7 +2894,7 @@
         </w:rPr>
         <w:t xml:space="preserve">Global </w:t>
       </w:r>
-      <w:del w:id="66" w:author="Damoni" w:date="2013-08-16T13:56:00Z">
+      <w:del w:id="114" w:author="Damoni" w:date="2013-08-16T13:56:00Z">
         <w:r>
           <w:rPr>
             <w:rFonts w:ascii="Times New Roman" w:hAnsi="Times New Roman" w:cs="Times New Roman"/>
@@ -1835,7 +2905,7 @@
           <w:delText xml:space="preserve">Villages </w:delText>
         </w:r>
       </w:del>
-      <w:ins w:id="67" w:author="Damoni" w:date="2013-08-16T13:56:00Z">
+      <w:ins w:id="115" w:author="Damoni" w:date="2013-08-16T13:56:00Z">
         <w:r>
           <w:rPr>
             <w:rFonts w:ascii="Times New Roman" w:hAnsi="Times New Roman" w:cs="Times New Roman"/>
@@ -1927,7 +2997,7 @@
         </w:rPr>
         <w:t>Enhance printing of demand notices</w:t>
       </w:r>
-      <w:ins w:id="68" w:author="Damoni" w:date="2013-08-16T14:04:00Z">
+      <w:ins w:id="116" w:author="Damoni" w:date="2013-08-16T14:04:00Z">
         <w:r>
           <w:rPr>
             <w:rFonts w:ascii="Arial" w:hAnsi="Arial" w:cs="Arial"/>
@@ -1965,7 +3035,7 @@
         </w:rPr>
         <w:t xml:space="preserve"> on a map</w:t>
       </w:r>
-      <w:ins w:id="69" w:author="Damoni" w:date="2013-08-16T14:07:00Z">
+      <w:ins w:id="117" w:author="Damoni" w:date="2013-08-16T14:07:00Z">
         <w:r>
           <w:rPr>
             <w:rFonts w:ascii="Arial" w:hAnsi="Arial" w:cs="Arial"/>
@@ -1991,7 +3061,7 @@
         </w:rPr>
         <w:t>Security features, like authorization of users, access to the database, physical access to the server</w:t>
       </w:r>
-      <w:ins w:id="70" w:author="Damoni" w:date="2013-08-16T14:07:00Z">
+      <w:ins w:id="118" w:author="Damoni" w:date="2013-08-16T14:07:00Z">
         <w:r>
           <w:rPr>
             <w:rFonts w:ascii="Arial" w:hAnsi="Arial" w:cs="Arial"/>
@@ -2023,7 +3093,7 @@
         </w:rPr>
         <w:t xml:space="preserve"> monitoring tools for revenue projection</w:t>
       </w:r>
-      <w:ins w:id="71" w:author="Damoni" w:date="2013-08-16T14:12:00Z">
+      <w:ins w:id="119" w:author="Damoni" w:date="2013-08-16T14:12:00Z">
         <w:r>
           <w:rPr>
             <w:rFonts w:ascii="Arial" w:hAnsi="Arial" w:cs="Arial"/>
@@ -2047,7 +3117,7 @@
           <w:sz w:val="24"/>
           <w:szCs w:val="24"/>
           <w:lang w:val="en-GB"/>
-          <w:rPrChange w:id="72" w:author="Damoni" w:date="2013-08-16T14:14:00Z">
+          <w:rPrChange w:id="120" w:author="Damoni" w:date="2013-08-16T14:14:00Z">
             <w:rPr>
               <w:rFonts w:ascii="Times New Roman" w:hAnsi="Times New Roman" w:cs="Times New Roman"/>
               <w:sz w:val="24"/>
@@ -2061,7 +3131,7 @@
         <w:rPr>
           <w:rFonts w:ascii="Arial" w:hAnsi="Arial" w:cs="Arial"/>
           <w:strike/>
-          <w:rPrChange w:id="73" w:author="Damoni" w:date="2013-08-16T14:14:00Z">
+          <w:rPrChange w:id="121" w:author="Damoni" w:date="2013-08-16T14:14:00Z">
             <w:rPr>
               <w:rFonts w:ascii="Arial" w:hAnsi="Arial" w:cs="Arial"/>
             </w:rPr>
@@ -2092,7 +3162,7 @@
         </w:rPr>
         <w:t>Engage NITA for hosting the application</w:t>
       </w:r>
-      <w:ins w:id="74" w:author="Damoni" w:date="2013-08-16T14:15:00Z">
+      <w:ins w:id="122" w:author="Damoni" w:date="2013-08-16T14:15:00Z">
         <w:r>
           <w:rPr>
             <w:rFonts w:ascii="Arial" w:hAnsi="Arial" w:cs="Arial"/>
@@ -2127,13 +3197,13 @@
           <w:sz w:val="24"/>
           <w:szCs w:val="24"/>
           <w:lang w:val="en-GB"/>
-          <w:rPrChange w:id="75" w:author="Damoni" w:date="2013-08-16T14:18:00Z">
+          <w:rPrChange w:id="123" w:author="Damoni" w:date="2013-08-16T14:18:00Z">
             <w:rPr>
               <w:lang w:val="en-GB"/>
             </w:rPr>
           </w:rPrChange>
         </w:rPr>
-        <w:pPrChange w:id="76" w:author="Damoni" w:date="2013-08-16T14:18:00Z">
+        <w:pPrChange w:id="124" w:author="Damoni" w:date="2013-08-16T14:18:00Z">
           <w:pPr>
             <w:spacing w:after="0" w:line="240" w:lineRule="auto"/>
             <w:jc w:val="both"/>
@@ -2146,7 +3216,7 @@
           <w:sz w:val="24"/>
           <w:szCs w:val="24"/>
           <w:lang w:val="en-GB"/>
-          <w:rPrChange w:id="77" w:author="Damoni" w:date="2013-08-16T14:18:00Z">
+          <w:rPrChange w:id="125" w:author="Damoni" w:date="2013-08-16T14:18:00Z">
             <w:rPr>
               <w:lang w:val="en-GB"/>
             </w:rPr>
@@ -2160,7 +3230,7 @@
           <w:sz w:val="24"/>
           <w:szCs w:val="24"/>
           <w:lang w:val="en-GB"/>
-          <w:rPrChange w:id="78" w:author="Damoni" w:date="2013-08-16T14:18:00Z">
+          <w:rPrChange w:id="126" w:author="Damoni" w:date="2013-08-16T14:18:00Z">
             <w:rPr>
               <w:lang w:val="en-GB"/>
             </w:rPr>
@@ -2174,7 +3244,7 @@
           <w:sz w:val="24"/>
           <w:szCs w:val="24"/>
           <w:lang w:val="en-GB"/>
-          <w:rPrChange w:id="79" w:author="Damoni" w:date="2013-08-16T14:18:00Z">
+          <w:rPrChange w:id="127" w:author="Damoni" w:date="2013-08-16T14:18:00Z">
             <w:rPr>
               <w:lang w:val="en-GB"/>
             </w:rPr>
@@ -2188,7 +3258,7 @@
           <w:sz w:val="24"/>
           <w:szCs w:val="24"/>
           <w:lang w:val="en-GB"/>
-          <w:rPrChange w:id="80" w:author="Damoni" w:date="2013-08-16T14:18:00Z">
+          <w:rPrChange w:id="128" w:author="Damoni" w:date="2013-08-16T14:18:00Z">
             <w:rPr>
               <w:lang w:val="en-GB"/>
             </w:rPr>
@@ -2202,7 +3272,7 @@
           <w:sz w:val="24"/>
           <w:szCs w:val="24"/>
           <w:lang w:val="en-GB"/>
-          <w:rPrChange w:id="81" w:author="Damoni" w:date="2013-08-16T14:18:00Z">
+          <w:rPrChange w:id="129" w:author="Damoni" w:date="2013-08-16T14:18:00Z">
             <w:rPr>
               <w:lang w:val="en-GB"/>
             </w:rPr>
@@ -2237,13 +3307,13 @@
           <w:sz w:val="24"/>
           <w:szCs w:val="24"/>
           <w:lang w:val="en-GB"/>
-          <w:rPrChange w:id="82" w:author="Damoni" w:date="2013-08-16T14:18:00Z">
+          <w:rPrChange w:id="130" w:author="Damoni" w:date="2013-08-16T14:18:00Z">
             <w:rPr>
               <w:lang w:val="en-GB"/>
             </w:rPr>
           </w:rPrChange>
         </w:rPr>
-        <w:pPrChange w:id="83" w:author="Damoni" w:date="2013-08-16T14:18:00Z">
+        <w:pPrChange w:id="131" w:author="Damoni" w:date="2013-08-16T14:18:00Z">
           <w:pPr>
             <w:spacing w:after="0" w:line="240" w:lineRule="auto"/>
             <w:jc w:val="both"/>
@@ -2256,7 +3326,7 @@
           <w:sz w:val="24"/>
           <w:szCs w:val="24"/>
           <w:lang w:val="en-GB"/>
-          <w:rPrChange w:id="84" w:author="Damoni" w:date="2013-08-16T14:18:00Z">
+          <w:rPrChange w:id="132" w:author="Damoni" w:date="2013-08-16T14:18:00Z">
             <w:rPr>
               <w:lang w:val="en-GB"/>
             </w:rPr>
@@ -2270,7 +3340,7 @@
           <w:sz w:val="24"/>
           <w:szCs w:val="24"/>
           <w:lang w:val="en-GB"/>
-          <w:rPrChange w:id="85" w:author="Damoni" w:date="2013-08-16T14:18:00Z">
+          <w:rPrChange w:id="133" w:author="Damoni" w:date="2013-08-16T14:18:00Z">
             <w:rPr>
               <w:lang w:val="en-GB"/>
             </w:rPr>
@@ -2284,7 +3354,7 @@
           <w:sz w:val="24"/>
           <w:szCs w:val="24"/>
           <w:lang w:val="en-GB"/>
-          <w:rPrChange w:id="86" w:author="Damoni" w:date="2013-08-16T14:18:00Z">
+          <w:rPrChange w:id="134" w:author="Damoni" w:date="2013-08-16T14:18:00Z">
             <w:rPr>
               <w:lang w:val="en-GB"/>
             </w:rPr>
@@ -2317,7 +3387,7 @@
 
 <file path=word/comments.xml><?xml version="1.0" encoding="utf-8"?>
 <w:comments xmlns:wpc="http://schemas.microsoft.com/office/word/2010/wordprocessingCanvas" xmlns:mc="http://schemas.openxmlformats.org/markup-compatibility/2006" xmlns:o="urn:schemas-microsoft-com:office:office" xmlns:r="http://schemas.openxmlformats.org/officeDocument/2006/relationships" xmlns:m="http://schemas.openxmlformats.org/officeDocument/2006/math" xmlns:v="urn:schemas-microsoft-com:vml" xmlns:wp14="http://schemas.microsoft.com/office/word/2010/wordprocessingDrawing" xmlns:wp="http://schemas.openxmlformats.org/drawingml/2006/wordprocessingDrawing" xmlns:w10="urn:schemas-microsoft-com:office:word" xmlns:w="http://schemas.openxmlformats.org/wordprocessingml/2006/main" xmlns:w14="http://schemas.microsoft.com/office/word/2010/wordml" xmlns:wpg="http://schemas.microsoft.com/office/word/2010/wordprocessingGroup" xmlns:wpi="http://schemas.microsoft.com/office/word/2010/wordprocessingInk" xmlns:wne="http://schemas.microsoft.com/office/word/2006/wordml" xmlns:wps="http://schemas.microsoft.com/office/word/2010/wordprocessingShape" mc:Ignorable="w14 wp14">
-  <w:comment w:id="0" w:author="Damoni" w:date="2013-08-21T14:05:00Z" w:initials="D">
+  <w:comment w:id="0" w:author="Damoni" w:date="2013-08-22T08:59:00Z" w:initials="D">
     <w:p>
       <w:pPr>
         <w:pStyle w:val="CommentText"/>
@@ -2333,7 +3403,7 @@
       </w:r>
     </w:p>
   </w:comment>
-  <w:comment w:id="5" w:author="Damoni" w:date="2013-08-21T15:03:00Z" w:initials="D">
+  <w:comment w:id="5" w:author="Damoni" w:date="2013-08-22T10:41:00Z" w:initials="D">
     <w:p>
       <w:pPr>
         <w:pStyle w:val="CommentText"/>
@@ -2345,11 +3415,14 @@
         <w:annotationRef/>
       </w:r>
       <w:r>
-        <w:t>Done 21.03.2013</w:t>
+        <w:t>Done 21.08</w:t>
+      </w:r>
+      <w:r>
+        <w:t>.2013</w:t>
       </w:r>
     </w:p>
   </w:comment>
-  <w:comment w:id="12" w:author="Damoni" w:date="2013-08-21T14:05:00Z" w:initials="D">
+  <w:comment w:id="12" w:author="Damoni" w:date="2013-08-22T10:40:00Z" w:initials="D">
     <w:p>
       <w:pPr>
         <w:pStyle w:val="CommentText"/>
@@ -2361,11 +3434,46 @@
         <w:annotationRef/>
       </w:r>
       <w:r>
-        <w:t>Done 21.03.2013</w:t>
+        <w:t>Done 21.08</w:t>
+      </w:r>
+      <w:r>
+        <w:t>.2013</w:t>
       </w:r>
     </w:p>
   </w:comment>
-  <w:comment w:id="16" w:author="Damoni" w:date="2013-08-21T15:43:00Z" w:initials="D">
+  <w:comment w:id="17" w:author="Damoni" w:date="2013-08-22T10:40:00Z" w:initials="D">
+    <w:p>
+      <w:pPr>
+        <w:pStyle w:val="CommentText"/>
+      </w:pPr>
+      <w:r>
+        <w:rPr>
+          <w:rStyle w:val="CommentReference"/>
+        </w:rPr>
+        <w:annotationRef/>
+      </w:r>
+      <w:r>
+        <w:t>Done 22.08.2013</w:t>
+      </w:r>
+    </w:p>
+    <w:p>
+      <w:pPr>
+        <w:pStyle w:val="CommentText"/>
+      </w:pPr>
+      <w:r>
+        <w:t xml:space="preserve">It cannot be done directly from </w:t>
+      </w:r>
+      <w:proofErr w:type="spellStart"/>
+      <w:r>
+        <w:t>myphpadmin</w:t>
+      </w:r>
+      <w:proofErr w:type="spellEnd"/>
+      <w:r>
+        <w:t>, due to column number miss-match.</w:t>
+      </w:r>
+    </w:p>
+  </w:comment>
+  <w:comment w:id="65" w:author="Damoni" w:date="2013-08-22T08:59:00Z" w:initials="D">
     <w:p>
       <w:pPr>
         <w:pStyle w:val="CommentText"/>
@@ -2596,11 +3704,103 @@
       </w:pPr>
     </w:lvl>
   </w:abstractNum>
+  <w:abstractNum w:abstractNumId="2">
+    <w:nsid w:val="4C5F0C65"/>
+    <w:multiLevelType w:val="hybridMultilevel"/>
+    <w:tmpl w:val="72D0F8B4"/>
+    <w:lvl w:ilvl="0" w:tplc="EC982178">
+      <w:start w:val="1"/>
+      <w:numFmt w:val="decimal"/>
+      <w:lvlText w:val="%1."/>
+      <w:lvlJc w:val="left"/>
+      <w:pPr>
+        <w:ind w:left="1080" w:hanging="360"/>
+      </w:pPr>
+      <w:rPr>
+        <w:rFonts w:hint="default"/>
+      </w:rPr>
+    </w:lvl>
+    <w:lvl w:ilvl="1" w:tplc="041C0019" w:tentative="1">
+      <w:start w:val="1"/>
+      <w:numFmt w:val="lowerLetter"/>
+      <w:lvlText w:val="%2."/>
+      <w:lvlJc w:val="left"/>
+      <w:pPr>
+        <w:ind w:left="1800" w:hanging="360"/>
+      </w:pPr>
+    </w:lvl>
+    <w:lvl w:ilvl="2" w:tplc="041C001B" w:tentative="1">
+      <w:start w:val="1"/>
+      <w:numFmt w:val="lowerRoman"/>
+      <w:lvlText w:val="%3."/>
+      <w:lvlJc w:val="right"/>
+      <w:pPr>
+        <w:ind w:left="2520" w:hanging="180"/>
+      </w:pPr>
+    </w:lvl>
+    <w:lvl w:ilvl="3" w:tplc="041C000F" w:tentative="1">
+      <w:start w:val="1"/>
+      <w:numFmt w:val="decimal"/>
+      <w:lvlText w:val="%4."/>
+      <w:lvlJc w:val="left"/>
+      <w:pPr>
+        <w:ind w:left="3240" w:hanging="360"/>
+      </w:pPr>
+    </w:lvl>
+    <w:lvl w:ilvl="4" w:tplc="041C0019" w:tentative="1">
+      <w:start w:val="1"/>
+      <w:numFmt w:val="lowerLetter"/>
+      <w:lvlText w:val="%5."/>
+      <w:lvlJc w:val="left"/>
+      <w:pPr>
+        <w:ind w:left="3960" w:hanging="360"/>
+      </w:pPr>
+    </w:lvl>
+    <w:lvl w:ilvl="5" w:tplc="041C001B" w:tentative="1">
+      <w:start w:val="1"/>
+      <w:numFmt w:val="lowerRoman"/>
+      <w:lvlText w:val="%6."/>
+      <w:lvlJc w:val="right"/>
+      <w:pPr>
+        <w:ind w:left="4680" w:hanging="180"/>
+      </w:pPr>
+    </w:lvl>
+    <w:lvl w:ilvl="6" w:tplc="041C000F" w:tentative="1">
+      <w:start w:val="1"/>
+      <w:numFmt w:val="decimal"/>
+      <w:lvlText w:val="%7."/>
+      <w:lvlJc w:val="left"/>
+      <w:pPr>
+        <w:ind w:left="5400" w:hanging="360"/>
+      </w:pPr>
+    </w:lvl>
+    <w:lvl w:ilvl="7" w:tplc="041C0019" w:tentative="1">
+      <w:start w:val="1"/>
+      <w:numFmt w:val="lowerLetter"/>
+      <w:lvlText w:val="%8."/>
+      <w:lvlJc w:val="left"/>
+      <w:pPr>
+        <w:ind w:left="6120" w:hanging="360"/>
+      </w:pPr>
+    </w:lvl>
+    <w:lvl w:ilvl="8" w:tplc="041C001B" w:tentative="1">
+      <w:start w:val="1"/>
+      <w:numFmt w:val="lowerRoman"/>
+      <w:lvlText w:val="%9."/>
+      <w:lvlJc w:val="right"/>
+      <w:pPr>
+        <w:ind w:left="6840" w:hanging="180"/>
+      </w:pPr>
+    </w:lvl>
+  </w:abstractNum>
   <w:num w:numId="1">
     <w:abstractNumId w:val="1"/>
   </w:num>
   <w:num w:numId="2">
     <w:abstractNumId w:val="0"/>
+  </w:num>
+  <w:num w:numId="3">
+    <w:abstractNumId w:val="2"/>
   </w:num>
 </w:numbering>
 </file>
@@ -3525,7 +4725,7 @@
 </file>
 
 <file path=customXml/itemProps1.xml><?xml version="1.0" encoding="utf-8"?>
-<ds:datastoreItem xmlns:ds="http://schemas.openxmlformats.org/officeDocument/2006/customXml" ds:itemID="{96859BE9-8993-49A1-8866-42424D531E20}">
+<ds:datastoreItem xmlns:ds="http://schemas.openxmlformats.org/officeDocument/2006/customXml" ds:itemID="{D592D479-BF1E-436C-A88E-0F435676DBAC}">
   <ds:schemaRefs>
     <ds:schemaRef ds:uri="http://schemas.openxmlformats.org/officeDocument/2006/bibliography"/>
   </ds:schemaRefs>

</xml_diff>